<commit_message>
Updated Day-6 practice document
</commit_message>
<xml_diff>
--- a/day-6/Practice.docx
+++ b/day-6/Practice.docx
@@ -833,7 +833,7 @@
           <w:szCs w:val="60"/>
         </w:rPr>
         <w:pict w14:anchorId="70C0057E">
-          <v:rect id="_x0000_i1808" style="width:0;height:1.5pt" o:hralign="center" o:hrstd="t" o:hr="t" fillcolor="#a0a0a0" stroked="f"/>
+          <v:rect id="_x0000_i1025" style="width:0;height:1.5pt" o:hralign="center" o:hrstd="t" o:hr="t" fillcolor="#a0a0a0" stroked="f"/>
         </w:pict>
       </w:r>
     </w:p>
@@ -1051,7 +1051,7 @@
           <w:szCs w:val="60"/>
         </w:rPr>
         <w:pict w14:anchorId="119FB1F8">
-          <v:rect id="_x0000_i1809" style="width:0;height:1.5pt" o:hralign="center" o:hrstd="t" o:hr="t" fillcolor="#a0a0a0" stroked="f"/>
+          <v:rect id="_x0000_i1026" style="width:0;height:1.5pt" o:hralign="center" o:hrstd="t" o:hr="t" fillcolor="#a0a0a0" stroked="f"/>
         </w:pict>
       </w:r>
     </w:p>
@@ -1191,7 +1191,7 @@
           <w:szCs w:val="60"/>
         </w:rPr>
         <w:pict w14:anchorId="367B2447">
-          <v:rect id="_x0000_i1810" style="width:0;height:1.5pt" o:hralign="center" o:hrstd="t" o:hr="t" fillcolor="#a0a0a0" stroked="f"/>
+          <v:rect id="_x0000_i1027" style="width:0;height:1.5pt" o:hralign="center" o:hrstd="t" o:hr="t" fillcolor="#a0a0a0" stroked="f"/>
         </w:pict>
       </w:r>
     </w:p>
@@ -1331,7 +1331,7 @@
           <w:szCs w:val="60"/>
         </w:rPr>
         <w:pict w14:anchorId="2D2B7F93">
-          <v:rect id="_x0000_i1811" style="width:0;height:1.5pt" o:hralign="center" o:hrstd="t" o:hr="t" fillcolor="#a0a0a0" stroked="f"/>
+          <v:rect id="_x0000_i1028" style="width:0;height:1.5pt" o:hralign="center" o:hrstd="t" o:hr="t" fillcolor="#a0a0a0" stroked="f"/>
         </w:pict>
       </w:r>
     </w:p>
@@ -1471,7 +1471,7 @@
           <w:szCs w:val="60"/>
         </w:rPr>
         <w:pict w14:anchorId="78CA04B0">
-          <v:rect id="_x0000_i1812" style="width:0;height:1.5pt" o:hralign="center" o:hrstd="t" o:hr="t" fillcolor="#a0a0a0" stroked="f"/>
+          <v:rect id="_x0000_i1029" style="width:0;height:1.5pt" o:hralign="center" o:hrstd="t" o:hr="t" fillcolor="#a0a0a0" stroked="f"/>
         </w:pict>
       </w:r>
     </w:p>
@@ -1587,7 +1587,7 @@
           <w:szCs w:val="60"/>
         </w:rPr>
         <w:pict w14:anchorId="7922CF6B">
-          <v:rect id="_x0000_i1813" style="width:0;height:1.5pt" o:hralign="center" o:hrstd="t" o:hr="t" fillcolor="#a0a0a0" stroked="f"/>
+          <v:rect id="_x0000_i1030" style="width:0;height:1.5pt" o:hralign="center" o:hrstd="t" o:hr="t" fillcolor="#a0a0a0" stroked="f"/>
         </w:pict>
       </w:r>
     </w:p>
@@ -1703,7 +1703,7 @@
           <w:szCs w:val="60"/>
         </w:rPr>
         <w:pict w14:anchorId="477C22E6">
-          <v:rect id="_x0000_i1814" style="width:0;height:1.5pt" o:hralign="center" o:hrstd="t" o:hr="t" fillcolor="#a0a0a0" stroked="f"/>
+          <v:rect id="_x0000_i1031" style="width:0;height:1.5pt" o:hralign="center" o:hrstd="t" o:hr="t" fillcolor="#a0a0a0" stroked="f"/>
         </w:pict>
       </w:r>
     </w:p>
@@ -1942,7 +1942,7 @@
           <w:szCs w:val="60"/>
         </w:rPr>
         <w:pict w14:anchorId="0053A21B">
-          <v:rect id="_x0000_i1815" style="width:0;height:1.5pt" o:hralign="center" o:hrstd="t" o:hr="t" fillcolor="#a0a0a0" stroked="f"/>
+          <v:rect id="_x0000_i1032" style="width:0;height:1.5pt" o:hralign="center" o:hrstd="t" o:hr="t" fillcolor="#a0a0a0" stroked="f"/>
         </w:pict>
       </w:r>
     </w:p>
@@ -2020,7 +2020,7 @@
           <w:szCs w:val="60"/>
         </w:rPr>
         <w:pict w14:anchorId="237EA367">
-          <v:rect id="_x0000_i1816" style="width:0;height:1.5pt" o:hralign="center" o:hrstd="t" o:hr="t" fillcolor="#a0a0a0" stroked="f"/>
+          <v:rect id="_x0000_i1033" style="width:0;height:1.5pt" o:hralign="center" o:hrstd="t" o:hr="t" fillcolor="#a0a0a0" stroked="f"/>
         </w:pict>
       </w:r>
     </w:p>
@@ -2041,7 +2041,7 @@
           <w:szCs w:val="60"/>
         </w:rPr>
         <w:pict w14:anchorId="4C4F65BC">
-          <v:rect id="_x0000_i1817" style="width:0;height:1.5pt" o:hralign="center" o:hrstd="t" o:hr="t" fillcolor="#a0a0a0" stroked="f"/>
+          <v:rect id="_x0000_i1034" style="width:0;height:1.5pt" o:hralign="center" o:hrstd="t" o:hr="t" fillcolor="#a0a0a0" stroked="f"/>
         </w:pict>
       </w:r>
     </w:p>
@@ -2175,7 +2175,7 @@
           <w:szCs w:val="60"/>
         </w:rPr>
         <w:pict w14:anchorId="1CFEB1D2">
-          <v:rect id="_x0000_i1818" style="width:0;height:1.5pt" o:hralign="center" o:hrstd="t" o:hr="t" fillcolor="#a0a0a0" stroked="f"/>
+          <v:rect id="_x0000_i1035" style="width:0;height:1.5pt" o:hralign="center" o:hrstd="t" o:hr="t" fillcolor="#a0a0a0" stroked="f"/>
         </w:pict>
       </w:r>
     </w:p>
@@ -2295,7 +2295,7 @@
           <w:szCs w:val="60"/>
         </w:rPr>
         <w:pict w14:anchorId="71F87491">
-          <v:rect id="_x0000_i1819" style="width:0;height:1.5pt" o:hralign="center" o:hrstd="t" o:hr="t" fillcolor="#a0a0a0" stroked="f"/>
+          <v:rect id="_x0000_i1036" style="width:0;height:1.5pt" o:hralign="center" o:hrstd="t" o:hr="t" fillcolor="#a0a0a0" stroked="f"/>
         </w:pict>
       </w:r>
     </w:p>
@@ -2415,7 +2415,7 @@
           <w:szCs w:val="60"/>
         </w:rPr>
         <w:pict w14:anchorId="639CD01E">
-          <v:rect id="_x0000_i1820" style="width:0;height:1.5pt" o:hralign="center" o:hrstd="t" o:hr="t" fillcolor="#a0a0a0" stroked="f"/>
+          <v:rect id="_x0000_i1037" style="width:0;height:1.5pt" o:hralign="center" o:hrstd="t" o:hr="t" fillcolor="#a0a0a0" stroked="f"/>
         </w:pict>
       </w:r>
     </w:p>
@@ -2535,7 +2535,7 @@
           <w:szCs w:val="60"/>
         </w:rPr>
         <w:pict w14:anchorId="11E8E90A">
-          <v:rect id="_x0000_i1821" style="width:0;height:1.5pt" o:hralign="center" o:hrstd="t" o:hr="t" fillcolor="#a0a0a0" stroked="f"/>
+          <v:rect id="_x0000_i1038" style="width:0;height:1.5pt" o:hralign="center" o:hrstd="t" o:hr="t" fillcolor="#a0a0a0" stroked="f"/>
         </w:pict>
       </w:r>
     </w:p>
@@ -2636,7 +2636,7 @@
           <w:szCs w:val="60"/>
         </w:rPr>
         <w:pict w14:anchorId="2F40EBD1">
-          <v:rect id="_x0000_i1822" style="width:0;height:1.5pt" o:hralign="center" o:hrstd="t" o:hr="t" fillcolor="#a0a0a0" stroked="f"/>
+          <v:rect id="_x0000_i1039" style="width:0;height:1.5pt" o:hralign="center" o:hrstd="t" o:hr="t" fillcolor="#a0a0a0" stroked="f"/>
         </w:pict>
       </w:r>
     </w:p>
@@ -2756,7 +2756,7 @@
           <w:szCs w:val="60"/>
         </w:rPr>
         <w:pict w14:anchorId="68A379D4">
-          <v:rect id="_x0000_i1823" style="width:0;height:1.5pt" o:hralign="center" o:hrstd="t" o:hr="t" fillcolor="#a0a0a0" stroked="f"/>
+          <v:rect id="_x0000_i1040" style="width:0;height:1.5pt" o:hralign="center" o:hrstd="t" o:hr="t" fillcolor="#a0a0a0" stroked="f"/>
         </w:pict>
       </w:r>
     </w:p>
@@ -2857,7 +2857,7 @@
           <w:szCs w:val="60"/>
         </w:rPr>
         <w:pict w14:anchorId="6285B01A">
-          <v:rect id="_x0000_i1824" style="width:0;height:1.5pt" o:hralign="center" o:hrstd="t" o:hr="t" fillcolor="#a0a0a0" stroked="f"/>
+          <v:rect id="_x0000_i1041" style="width:0;height:1.5pt" o:hralign="center" o:hrstd="t" o:hr="t" fillcolor="#a0a0a0" stroked="f"/>
         </w:pict>
       </w:r>
     </w:p>
@@ -3004,7 +3004,2215 @@
           <w:szCs w:val="60"/>
         </w:rPr>
         <w:pict w14:anchorId="3DC1B97A">
-          <v:rect id="_x0000_i1825" style="width:0;height:1.5pt" o:hralign="center" o:hrstd="t" o:hr="t" fillcolor="#a0a0a0" stroked="f"/>
+          <v:rect id="_x0000_i1042" style="width:0;height:1.5pt" o:hralign="center" o:hrstd="t" o:hr="t" fillcolor="#a0a0a0" stroked="f"/>
+        </w:pict>
+      </w:r>
+    </w:p>
+    <w:p>
+      <w:pPr>
+        <w:spacing w:after="0" w:line="240" w:lineRule="auto"/>
+        <w:jc w:val="both"/>
+        <w:rPr>
+          <w:rFonts w:ascii="Lucida Bright" w:hAnsi="Lucida Bright"/>
+          <w:sz w:val="60"/>
+          <w:szCs w:val="60"/>
+        </w:rPr>
+      </w:pPr>
+    </w:p>
+    <w:p>
+      <w:pPr>
+        <w:spacing w:after="0" w:line="240" w:lineRule="auto"/>
+        <w:jc w:val="both"/>
+        <w:rPr>
+          <w:rFonts w:ascii="Lucida Bright" w:hAnsi="Lucida Bright"/>
+          <w:sz w:val="60"/>
+          <w:szCs w:val="60"/>
+        </w:rPr>
+      </w:pPr>
+    </w:p>
+    <w:p>
+      <w:pPr>
+        <w:spacing w:after="0" w:line="240" w:lineRule="auto"/>
+        <w:jc w:val="both"/>
+        <w:rPr>
+          <w:rFonts w:ascii="Lucida Bright" w:hAnsi="Lucida Bright"/>
+          <w:sz w:val="60"/>
+          <w:szCs w:val="60"/>
+        </w:rPr>
+      </w:pPr>
+      <w:r>
+        <w:rPr>
+          <w:rFonts w:ascii="Lucida Bright" w:hAnsi="Lucida Bright"/>
+          <w:sz w:val="60"/>
+          <w:szCs w:val="60"/>
+        </w:rPr>
+        <w:pict w14:anchorId="4612F627">
+          <v:rect id="_x0000_i1152" style="width:0;height:1.5pt" o:hralign="center" o:hrstd="t" o:hr="t" fillcolor="#a0a0a0" stroked="f"/>
+        </w:pict>
+      </w:r>
+    </w:p>
+    <w:p>
+      <w:pPr>
+        <w:spacing w:after="0" w:line="240" w:lineRule="auto"/>
+        <w:ind w:right="5312"/>
+        <w:jc w:val="both"/>
+        <w:rPr>
+          <w:rFonts w:ascii="Lucida Bright" w:hAnsi="Lucida Bright"/>
+          <w:b/>
+          <w:bCs/>
+          <w:sz w:val="60"/>
+          <w:szCs w:val="60"/>
+        </w:rPr>
+      </w:pPr>
+      <w:r>
+        <w:rPr>
+          <w:rFonts w:ascii="Lucida Bright" w:hAnsi="Lucida Bright"/>
+          <w:b/>
+          <w:bCs/>
+          <w:sz w:val="60"/>
+          <w:szCs w:val="60"/>
+        </w:rPr>
+        <w:t>1. What is a String</w:t>
+      </w:r>
+    </w:p>
+    <w:p>
+      <w:pPr>
+        <w:spacing w:after="0" w:line="240" w:lineRule="auto"/>
+        <w:ind w:right="5312"/>
+        <w:jc w:val="both"/>
+        <w:rPr>
+          <w:rFonts w:ascii="Lucida Bright" w:hAnsi="Lucida Bright"/>
+          <w:sz w:val="60"/>
+          <w:szCs w:val="60"/>
+        </w:rPr>
+      </w:pPr>
+      <w:r>
+        <w:rPr>
+          <w:rFonts w:ascii="Lucida Bright" w:hAnsi="Lucida Bright"/>
+          <w:sz w:val="60"/>
+          <w:szCs w:val="60"/>
+        </w:rPr>
+        <w:t xml:space="preserve">A </w:t>
+      </w:r>
+      <w:r>
+        <w:rPr>
+          <w:rFonts w:ascii="Lucida Bright" w:hAnsi="Lucida Bright"/>
+          <w:b/>
+          <w:bCs/>
+          <w:sz w:val="60"/>
+          <w:szCs w:val="60"/>
+        </w:rPr>
+        <w:t>S</w:t>
+      </w:r>
+      <w:r>
+        <w:rPr>
+          <w:rFonts w:ascii="Lucida Bright" w:hAnsi="Lucida Bright"/>
+          <w:b/>
+          <w:bCs/>
+          <w:sz w:val="60"/>
+          <w:szCs w:val="60"/>
+        </w:rPr>
+        <w:t>tring</w:t>
+      </w:r>
+      <w:r>
+        <w:rPr>
+          <w:rFonts w:ascii="Lucida Bright" w:hAnsi="Lucida Bright"/>
+          <w:sz w:val="60"/>
+          <w:szCs w:val="60"/>
+        </w:rPr>
+        <w:t xml:space="preserve"> is a sequence of characters enclosed in single quotes ' ', double quotes " " or triple quotes """ """.</w:t>
+      </w:r>
+    </w:p>
+    <w:p>
+      <w:pPr>
+        <w:spacing w:after="0" w:line="240" w:lineRule="auto"/>
+        <w:ind w:right="5312"/>
+        <w:jc w:val="both"/>
+        <w:rPr>
+          <w:rFonts w:ascii="Lucida Bright" w:hAnsi="Lucida Bright"/>
+          <w:sz w:val="60"/>
+          <w:szCs w:val="60"/>
+        </w:rPr>
+      </w:pPr>
+      <w:r>
+        <w:rPr>
+          <w:rFonts w:ascii="Lucida Bright" w:hAnsi="Lucida Bright"/>
+          <w:sz w:val="60"/>
+          <w:szCs w:val="60"/>
+        </w:rPr>
+        <w:t>Example:</w:t>
+      </w:r>
+    </w:p>
+    <w:p>
+      <w:pPr>
+        <w:spacing w:after="0" w:line="240" w:lineRule="auto"/>
+        <w:ind w:right="5312"/>
+        <w:jc w:val="both"/>
+        <w:rPr>
+          <w:rFonts w:ascii="Lucida Bright" w:hAnsi="Lucida Bright"/>
+          <w:sz w:val="60"/>
+          <w:szCs w:val="60"/>
+        </w:rPr>
+      </w:pPr>
+      <w:r>
+        <w:rPr>
+          <w:rFonts w:ascii="Lucida Bright" w:hAnsi="Lucida Bright"/>
+          <w:sz w:val="60"/>
+          <w:szCs w:val="60"/>
+        </w:rPr>
+        <w:t>s = "Python"</w:t>
+      </w:r>
+    </w:p>
+    <w:p>
+      <w:pPr>
+        <w:spacing w:after="0" w:line="240" w:lineRule="auto"/>
+        <w:ind w:right="5312"/>
+        <w:jc w:val="both"/>
+        <w:rPr>
+          <w:rFonts w:ascii="Lucida Bright" w:hAnsi="Lucida Bright"/>
+          <w:sz w:val="60"/>
+          <w:szCs w:val="60"/>
+        </w:rPr>
+      </w:pPr>
+      <w:r>
+        <w:rPr>
+          <w:rFonts w:ascii="Lucida Bright" w:hAnsi="Lucida Bright"/>
+          <w:sz w:val="60"/>
+          <w:szCs w:val="60"/>
+        </w:rPr>
+        <w:pict w14:anchorId="607A2270">
+          <v:rect id="_x0000_i1894" style="width:0;height:1.5pt" o:hralign="center" o:hrstd="t" o:hr="t" fillcolor="#a0a0a0" stroked="f"/>
+        </w:pict>
+      </w:r>
+    </w:p>
+    <w:p>
+      <w:pPr>
+        <w:spacing w:after="0" w:line="240" w:lineRule="auto"/>
+        <w:ind w:right="5312"/>
+        <w:jc w:val="both"/>
+        <w:rPr>
+          <w:rFonts w:ascii="Lucida Bright" w:hAnsi="Lucida Bright"/>
+          <w:b/>
+          <w:bCs/>
+          <w:sz w:val="60"/>
+          <w:szCs w:val="60"/>
+        </w:rPr>
+      </w:pPr>
+      <w:r>
+        <w:rPr>
+          <w:rFonts w:ascii="Lucida Bright" w:hAnsi="Lucida Bright"/>
+          <w:b/>
+          <w:bCs/>
+          <w:sz w:val="60"/>
+          <w:szCs w:val="60"/>
+        </w:rPr>
+        <w:t>2. String Characteristics</w:t>
+      </w:r>
+    </w:p>
+    <w:p>
+      <w:pPr>
+        <w:numPr>
+          <w:ilvl w:val="0"/>
+          <w:numId w:val="22"/>
+        </w:numPr>
+        <w:spacing w:after="0" w:line="240" w:lineRule="auto"/>
+        <w:ind w:right="5312"/>
+        <w:jc w:val="both"/>
+        <w:rPr>
+          <w:rFonts w:ascii="Lucida Bright" w:hAnsi="Lucida Bright"/>
+          <w:sz w:val="60"/>
+          <w:szCs w:val="60"/>
+        </w:rPr>
+      </w:pPr>
+      <w:r>
+        <w:rPr>
+          <w:rFonts w:ascii="Lucida Bright" w:hAnsi="Lucida Bright"/>
+          <w:sz w:val="60"/>
+          <w:szCs w:val="60"/>
+        </w:rPr>
+        <w:t xml:space="preserve">Strings are </w:t>
+      </w:r>
+      <w:r>
+        <w:rPr>
+          <w:rFonts w:ascii="Lucida Bright" w:hAnsi="Lucida Bright"/>
+          <w:b/>
+          <w:bCs/>
+          <w:sz w:val="60"/>
+          <w:szCs w:val="60"/>
+        </w:rPr>
+        <w:t>immutable</w:t>
+      </w:r>
+    </w:p>
+    <w:p>
+      <w:pPr>
+        <w:numPr>
+          <w:ilvl w:val="0"/>
+          <w:numId w:val="22"/>
+        </w:numPr>
+        <w:spacing w:after="0" w:line="240" w:lineRule="auto"/>
+        <w:ind w:right="5312"/>
+        <w:jc w:val="both"/>
+        <w:rPr>
+          <w:rFonts w:ascii="Lucida Bright" w:hAnsi="Lucida Bright"/>
+          <w:sz w:val="60"/>
+          <w:szCs w:val="60"/>
+        </w:rPr>
+      </w:pPr>
+      <w:r>
+        <w:rPr>
+          <w:rFonts w:ascii="Lucida Bright" w:hAnsi="Lucida Bright"/>
+          <w:sz w:val="60"/>
+          <w:szCs w:val="60"/>
+        </w:rPr>
+        <w:t xml:space="preserve">Indexing starts from </w:t>
+      </w:r>
+      <w:r>
+        <w:rPr>
+          <w:rFonts w:ascii="Lucida Bright" w:hAnsi="Lucida Bright"/>
+          <w:b/>
+          <w:bCs/>
+          <w:sz w:val="60"/>
+          <w:szCs w:val="60"/>
+        </w:rPr>
+        <w:t>0</w:t>
+      </w:r>
+    </w:p>
+    <w:p>
+      <w:pPr>
+        <w:numPr>
+          <w:ilvl w:val="0"/>
+          <w:numId w:val="22"/>
+        </w:numPr>
+        <w:spacing w:after="0" w:line="240" w:lineRule="auto"/>
+        <w:ind w:right="5312"/>
+        <w:jc w:val="both"/>
+        <w:rPr>
+          <w:rFonts w:ascii="Lucida Bright" w:hAnsi="Lucida Bright"/>
+          <w:sz w:val="60"/>
+          <w:szCs w:val="60"/>
+        </w:rPr>
+      </w:pPr>
+      <w:r>
+        <w:rPr>
+          <w:rFonts w:ascii="Lucida Bright" w:hAnsi="Lucida Bright"/>
+          <w:sz w:val="60"/>
+          <w:szCs w:val="60"/>
+        </w:rPr>
+        <w:t xml:space="preserve">Supports </w:t>
+      </w:r>
+      <w:r>
+        <w:rPr>
+          <w:rFonts w:ascii="Lucida Bright" w:hAnsi="Lucida Bright"/>
+          <w:b/>
+          <w:bCs/>
+          <w:sz w:val="60"/>
+          <w:szCs w:val="60"/>
+        </w:rPr>
+        <w:t>negative indexing</w:t>
+      </w:r>
+    </w:p>
+    <w:p>
+      <w:pPr>
+        <w:numPr>
+          <w:ilvl w:val="0"/>
+          <w:numId w:val="22"/>
+        </w:numPr>
+        <w:spacing w:after="0" w:line="240" w:lineRule="auto"/>
+        <w:ind w:right="5312"/>
+        <w:jc w:val="both"/>
+        <w:rPr>
+          <w:rFonts w:ascii="Lucida Bright" w:hAnsi="Lucida Bright"/>
+          <w:sz w:val="60"/>
+          <w:szCs w:val="60"/>
+        </w:rPr>
+      </w:pPr>
+      <w:r>
+        <w:rPr>
+          <w:rFonts w:ascii="Lucida Bright" w:hAnsi="Lucida Bright"/>
+          <w:sz w:val="60"/>
+          <w:szCs w:val="60"/>
+        </w:rPr>
+        <w:t xml:space="preserve">Strings are </w:t>
+      </w:r>
+      <w:r>
+        <w:rPr>
+          <w:rFonts w:ascii="Lucida Bright" w:hAnsi="Lucida Bright"/>
+          <w:b/>
+          <w:bCs/>
+          <w:sz w:val="60"/>
+          <w:szCs w:val="60"/>
+        </w:rPr>
+        <w:t>iterable</w:t>
+      </w:r>
+    </w:p>
+    <w:p>
+      <w:pPr>
+        <w:spacing w:after="0" w:line="240" w:lineRule="auto"/>
+        <w:ind w:right="5312"/>
+        <w:jc w:val="both"/>
+        <w:rPr>
+          <w:rFonts w:ascii="Lucida Bright" w:hAnsi="Lucida Bright"/>
+          <w:sz w:val="60"/>
+          <w:szCs w:val="60"/>
+        </w:rPr>
+      </w:pPr>
+      <w:r>
+        <w:rPr>
+          <w:rFonts w:ascii="Lucida Bright" w:hAnsi="Lucida Bright"/>
+          <w:sz w:val="60"/>
+          <w:szCs w:val="60"/>
+        </w:rPr>
+        <w:pict w14:anchorId="48880E96">
+          <v:rect id="_x0000_i1895" style="width:0;height:1.5pt" o:hralign="center" o:hrstd="t" o:hr="t" fillcolor="#a0a0a0" stroked="f"/>
+        </w:pict>
+      </w:r>
+    </w:p>
+    <w:p>
+      <w:pPr>
+        <w:spacing w:after="0" w:line="240" w:lineRule="auto"/>
+        <w:ind w:right="5312"/>
+        <w:jc w:val="both"/>
+        <w:rPr>
+          <w:rFonts w:ascii="Lucida Bright" w:hAnsi="Lucida Bright"/>
+          <w:b/>
+          <w:bCs/>
+          <w:sz w:val="60"/>
+          <w:szCs w:val="60"/>
+        </w:rPr>
+      </w:pPr>
+      <w:r>
+        <w:rPr>
+          <w:rFonts w:ascii="Lucida Bright" w:hAnsi="Lucida Bright"/>
+          <w:b/>
+          <w:bCs/>
+          <w:sz w:val="60"/>
+          <w:szCs w:val="60"/>
+        </w:rPr>
+        <w:t>3. String Creation</w:t>
+      </w:r>
+    </w:p>
+    <w:p>
+      <w:pPr>
+        <w:spacing w:after="0" w:line="240" w:lineRule="auto"/>
+        <w:ind w:right="5312"/>
+        <w:jc w:val="both"/>
+        <w:rPr>
+          <w:rFonts w:ascii="Lucida Bright" w:hAnsi="Lucida Bright"/>
+          <w:sz w:val="60"/>
+          <w:szCs w:val="60"/>
+        </w:rPr>
+      </w:pPr>
+      <w:r>
+        <w:rPr>
+          <w:rFonts w:ascii="Lucida Bright" w:hAnsi="Lucida Bright"/>
+          <w:sz w:val="60"/>
+          <w:szCs w:val="60"/>
+        </w:rPr>
+        <w:t>s1 = 'Hello'</w:t>
+      </w:r>
+    </w:p>
+    <w:p>
+      <w:pPr>
+        <w:spacing w:after="0" w:line="240" w:lineRule="auto"/>
+        <w:ind w:right="5312"/>
+        <w:jc w:val="both"/>
+        <w:rPr>
+          <w:rFonts w:ascii="Lucida Bright" w:hAnsi="Lucida Bright"/>
+          <w:sz w:val="60"/>
+          <w:szCs w:val="60"/>
+        </w:rPr>
+      </w:pPr>
+      <w:r>
+        <w:rPr>
+          <w:rFonts w:ascii="Lucida Bright" w:hAnsi="Lucida Bright"/>
+          <w:sz w:val="60"/>
+          <w:szCs w:val="60"/>
+        </w:rPr>
+        <w:t>s2 = "Hello"</w:t>
+      </w:r>
+    </w:p>
+    <w:p>
+      <w:pPr>
+        <w:spacing w:after="0" w:line="240" w:lineRule="auto"/>
+        <w:ind w:right="5312"/>
+        <w:jc w:val="both"/>
+        <w:rPr>
+          <w:rFonts w:ascii="Lucida Bright" w:hAnsi="Lucida Bright"/>
+          <w:sz w:val="60"/>
+          <w:szCs w:val="60"/>
+        </w:rPr>
+      </w:pPr>
+      <w:r>
+        <w:rPr>
+          <w:rFonts w:ascii="Lucida Bright" w:hAnsi="Lucida Bright"/>
+          <w:sz w:val="60"/>
+          <w:szCs w:val="60"/>
+        </w:rPr>
+        <w:t>s3 = """Hello"""</w:t>
+      </w:r>
+    </w:p>
+    <w:p>
+      <w:pPr>
+        <w:spacing w:after="0" w:line="240" w:lineRule="auto"/>
+        <w:ind w:right="5312"/>
+        <w:jc w:val="both"/>
+        <w:rPr>
+          <w:rFonts w:ascii="Lucida Bright" w:hAnsi="Lucida Bright"/>
+          <w:sz w:val="60"/>
+          <w:szCs w:val="60"/>
+        </w:rPr>
+      </w:pPr>
+      <w:r>
+        <w:rPr>
+          <w:rFonts w:ascii="Lucida Bright" w:hAnsi="Lucida Bright"/>
+          <w:sz w:val="60"/>
+          <w:szCs w:val="60"/>
+        </w:rPr>
+        <w:pict w14:anchorId="26A4598D">
+          <v:rect id="_x0000_i1896" style="width:0;height:1.5pt" o:hralign="center" o:hrstd="t" o:hr="t" fillcolor="#a0a0a0" stroked="f"/>
+        </w:pict>
+      </w:r>
+    </w:p>
+    <w:p>
+      <w:pPr>
+        <w:spacing w:after="0" w:line="240" w:lineRule="auto"/>
+        <w:ind w:right="5312"/>
+        <w:jc w:val="both"/>
+        <w:rPr>
+          <w:rFonts w:ascii="Lucida Bright" w:hAnsi="Lucida Bright"/>
+          <w:b/>
+          <w:bCs/>
+          <w:sz w:val="60"/>
+          <w:szCs w:val="60"/>
+        </w:rPr>
+      </w:pPr>
+      <w:r>
+        <w:rPr>
+          <w:rFonts w:ascii="Lucida Bright" w:hAnsi="Lucida Bright"/>
+          <w:b/>
+          <w:bCs/>
+          <w:sz w:val="60"/>
+          <w:szCs w:val="60"/>
+        </w:rPr>
+        <w:t>4. Indexing</w:t>
+      </w:r>
+    </w:p>
+    <w:p>
+      <w:pPr>
+        <w:spacing w:after="0" w:line="240" w:lineRule="auto"/>
+        <w:ind w:right="5312"/>
+        <w:jc w:val="both"/>
+        <w:rPr>
+          <w:rFonts w:ascii="Lucida Bright" w:hAnsi="Lucida Bright"/>
+          <w:sz w:val="60"/>
+          <w:szCs w:val="60"/>
+        </w:rPr>
+      </w:pPr>
+      <w:r>
+        <w:rPr>
+          <w:rFonts w:ascii="Lucida Bright" w:hAnsi="Lucida Bright"/>
+          <w:sz w:val="60"/>
+          <w:szCs w:val="60"/>
+        </w:rPr>
+        <w:t>s = "Python"</w:t>
+      </w:r>
+    </w:p>
+    <w:p>
+      <w:pPr>
+        <w:spacing w:after="0" w:line="240" w:lineRule="auto"/>
+        <w:ind w:right="5312"/>
+        <w:jc w:val="both"/>
+        <w:rPr>
+          <w:rFonts w:ascii="Lucida Bright" w:hAnsi="Lucida Bright"/>
+          <w:sz w:val="60"/>
+          <w:szCs w:val="60"/>
+        </w:rPr>
+      </w:pPr>
+      <w:r>
+        <w:rPr>
+          <w:rFonts w:ascii="Lucida Bright" w:hAnsi="Lucida Bright"/>
+          <w:sz w:val="60"/>
+          <w:szCs w:val="60"/>
+        </w:rPr>
+        <w:t>s[0]    # P</w:t>
+      </w:r>
+    </w:p>
+    <w:p>
+      <w:pPr>
+        <w:spacing w:after="0" w:line="240" w:lineRule="auto"/>
+        <w:ind w:right="5312"/>
+        <w:jc w:val="both"/>
+        <w:rPr>
+          <w:rFonts w:ascii="Lucida Bright" w:hAnsi="Lucida Bright"/>
+          <w:sz w:val="60"/>
+          <w:szCs w:val="60"/>
+        </w:rPr>
+      </w:pPr>
+      <w:r>
+        <w:rPr>
+          <w:rFonts w:ascii="Lucida Bright" w:hAnsi="Lucida Bright"/>
+          <w:sz w:val="60"/>
+          <w:szCs w:val="60"/>
+        </w:rPr>
+        <w:t>s[-1]   # n</w:t>
+      </w:r>
+    </w:p>
+    <w:p>
+      <w:pPr>
+        <w:spacing w:after="0" w:line="240" w:lineRule="auto"/>
+        <w:ind w:right="5312"/>
+        <w:jc w:val="both"/>
+        <w:rPr>
+          <w:rFonts w:ascii="Lucida Bright" w:hAnsi="Lucida Bright"/>
+          <w:sz w:val="60"/>
+          <w:szCs w:val="60"/>
+        </w:rPr>
+      </w:pPr>
+      <w:r>
+        <w:rPr>
+          <w:rFonts w:ascii="Lucida Bright" w:hAnsi="Lucida Bright"/>
+          <w:sz w:val="60"/>
+          <w:szCs w:val="60"/>
+        </w:rPr>
+        <w:pict w14:anchorId="0A0C2D86">
+          <v:rect id="_x0000_i1897" style="width:0;height:1.5pt" o:hralign="center" o:hrstd="t" o:hr="t" fillcolor="#a0a0a0" stroked="f"/>
+        </w:pict>
+      </w:r>
+    </w:p>
+    <w:p>
+      <w:pPr>
+        <w:spacing w:after="0" w:line="240" w:lineRule="auto"/>
+        <w:ind w:right="5312"/>
+        <w:jc w:val="both"/>
+        <w:rPr>
+          <w:rFonts w:ascii="Lucida Bright" w:hAnsi="Lucida Bright"/>
+          <w:b/>
+          <w:bCs/>
+          <w:sz w:val="60"/>
+          <w:szCs w:val="60"/>
+        </w:rPr>
+      </w:pPr>
+      <w:r>
+        <w:rPr>
+          <w:rFonts w:ascii="Lucida Bright" w:hAnsi="Lucida Bright"/>
+          <w:b/>
+          <w:bCs/>
+          <w:sz w:val="60"/>
+          <w:szCs w:val="60"/>
+        </w:rPr>
+        <w:t>5. Slicing</w:t>
+      </w:r>
+    </w:p>
+    <w:p>
+      <w:pPr>
+        <w:spacing w:after="0" w:line="240" w:lineRule="auto"/>
+        <w:ind w:right="5312"/>
+        <w:jc w:val="both"/>
+        <w:rPr>
+          <w:rFonts w:ascii="Lucida Bright" w:hAnsi="Lucida Bright"/>
+          <w:sz w:val="60"/>
+          <w:szCs w:val="60"/>
+        </w:rPr>
+      </w:pPr>
+      <w:r>
+        <w:rPr>
+          <w:rFonts w:ascii="Lucida Bright" w:hAnsi="Lucida Bright"/>
+          <w:b/>
+          <w:bCs/>
+          <w:sz w:val="60"/>
+          <w:szCs w:val="60"/>
+          <w:u w:val="single"/>
+        </w:rPr>
+        <w:t>Syntax</w:t>
+      </w:r>
+      <w:r>
+        <w:rPr>
+          <w:rFonts w:ascii="Lucida Bright" w:hAnsi="Lucida Bright"/>
+          <w:sz w:val="60"/>
+          <w:szCs w:val="60"/>
+        </w:rPr>
+        <w:t>:</w:t>
+      </w:r>
+      <w:r>
+        <w:rPr>
+          <w:rFonts w:ascii="Lucida Bright" w:hAnsi="Lucida Bright"/>
+          <w:sz w:val="60"/>
+          <w:szCs w:val="60"/>
+        </w:rPr>
+        <w:t xml:space="preserve">  </w:t>
+      </w:r>
+      <w:r>
+        <w:rPr>
+          <w:rFonts w:ascii="Lucida Bright" w:hAnsi="Lucida Bright"/>
+          <w:b/>
+          <w:bCs/>
+          <w:sz w:val="60"/>
+          <w:szCs w:val="60"/>
+        </w:rPr>
+        <w:t>s[start : end : step]</w:t>
+      </w:r>
+    </w:p>
+    <w:p>
+      <w:pPr>
+        <w:spacing w:after="0" w:line="240" w:lineRule="auto"/>
+        <w:ind w:right="5312"/>
+        <w:jc w:val="both"/>
+        <w:rPr>
+          <w:rFonts w:ascii="Lucida Bright" w:hAnsi="Lucida Bright"/>
+          <w:sz w:val="60"/>
+          <w:szCs w:val="60"/>
+        </w:rPr>
+      </w:pPr>
+      <w:r>
+        <w:rPr>
+          <w:rFonts w:ascii="Lucida Bright" w:hAnsi="Lucida Bright"/>
+          <w:sz w:val="60"/>
+          <w:szCs w:val="60"/>
+        </w:rPr>
+        <w:t>Examples:</w:t>
+      </w:r>
+    </w:p>
+    <w:p>
+      <w:pPr>
+        <w:spacing w:after="0" w:line="240" w:lineRule="auto"/>
+        <w:ind w:right="5312"/>
+        <w:jc w:val="both"/>
+        <w:rPr>
+          <w:rFonts w:ascii="Lucida Bright" w:hAnsi="Lucida Bright"/>
+          <w:sz w:val="60"/>
+          <w:szCs w:val="60"/>
+        </w:rPr>
+      </w:pPr>
+      <w:r>
+        <w:rPr>
+          <w:rFonts w:ascii="Lucida Bright" w:hAnsi="Lucida Bright"/>
+          <w:sz w:val="60"/>
+          <w:szCs w:val="60"/>
+        </w:rPr>
+        <w:t>s = "Programming"</w:t>
+      </w:r>
+    </w:p>
+    <w:p>
+      <w:pPr>
+        <w:spacing w:after="0" w:line="240" w:lineRule="auto"/>
+        <w:ind w:right="5312"/>
+        <w:jc w:val="both"/>
+        <w:rPr>
+          <w:rFonts w:ascii="Lucida Bright" w:hAnsi="Lucida Bright"/>
+          <w:sz w:val="60"/>
+          <w:szCs w:val="60"/>
+        </w:rPr>
+      </w:pPr>
+      <w:r>
+        <w:rPr>
+          <w:rFonts w:ascii="Lucida Bright" w:hAnsi="Lucida Bright"/>
+          <w:sz w:val="60"/>
+          <w:szCs w:val="60"/>
+        </w:rPr>
+        <w:t>s[:7]      # Program</w:t>
+      </w:r>
+    </w:p>
+    <w:p>
+      <w:pPr>
+        <w:spacing w:after="0" w:line="240" w:lineRule="auto"/>
+        <w:ind w:right="5312"/>
+        <w:jc w:val="both"/>
+        <w:rPr>
+          <w:rFonts w:ascii="Lucida Bright" w:hAnsi="Lucida Bright"/>
+          <w:sz w:val="60"/>
+          <w:szCs w:val="60"/>
+        </w:rPr>
+      </w:pPr>
+      <w:r>
+        <w:rPr>
+          <w:rFonts w:ascii="Lucida Bright" w:hAnsi="Lucida Bright"/>
+          <w:sz w:val="60"/>
+          <w:szCs w:val="60"/>
+        </w:rPr>
+        <w:t>s[7:]      # ming</w:t>
+      </w:r>
+    </w:p>
+    <w:p>
+      <w:pPr>
+        <w:spacing w:after="0" w:line="240" w:lineRule="auto"/>
+        <w:ind w:right="5312"/>
+        <w:jc w:val="both"/>
+        <w:rPr>
+          <w:rFonts w:ascii="Lucida Bright" w:hAnsi="Lucida Bright"/>
+          <w:sz w:val="60"/>
+          <w:szCs w:val="60"/>
+        </w:rPr>
+      </w:pPr>
+      <w:r>
+        <w:rPr>
+          <w:rFonts w:ascii="Lucida Bright" w:hAnsi="Lucida Bright"/>
+          <w:sz w:val="60"/>
+          <w:szCs w:val="60"/>
+        </w:rPr>
+        <w:t>s[::-1]    # Reverse</w:t>
+      </w:r>
+    </w:p>
+    <w:p>
+      <w:pPr>
+        <w:spacing w:after="0" w:line="240" w:lineRule="auto"/>
+        <w:ind w:right="5312"/>
+        <w:jc w:val="both"/>
+        <w:rPr>
+          <w:rFonts w:ascii="Lucida Bright" w:hAnsi="Lucida Bright"/>
+          <w:sz w:val="60"/>
+          <w:szCs w:val="60"/>
+        </w:rPr>
+      </w:pPr>
+      <w:r>
+        <w:rPr>
+          <w:rFonts w:ascii="Lucida Bright" w:hAnsi="Lucida Bright"/>
+          <w:sz w:val="60"/>
+          <w:szCs w:val="60"/>
+        </w:rPr>
+        <w:pict w14:anchorId="103B231B">
+          <v:rect id="_x0000_i1898" style="width:0;height:1.5pt" o:hralign="center" o:hrstd="t" o:hr="t" fillcolor="#a0a0a0" stroked="f"/>
+        </w:pict>
+      </w:r>
+    </w:p>
+    <w:p>
+      <w:pPr>
+        <w:spacing w:after="0" w:line="240" w:lineRule="auto"/>
+        <w:ind w:right="5312"/>
+        <w:jc w:val="both"/>
+        <w:rPr>
+          <w:rFonts w:ascii="Lucida Bright" w:hAnsi="Lucida Bright"/>
+          <w:b/>
+          <w:bCs/>
+          <w:sz w:val="60"/>
+          <w:szCs w:val="60"/>
+        </w:rPr>
+      </w:pPr>
+      <w:r>
+        <w:rPr>
+          <w:rFonts w:ascii="Lucida Bright" w:hAnsi="Lucida Bright"/>
+          <w:b/>
+          <w:bCs/>
+          <w:sz w:val="60"/>
+          <w:szCs w:val="60"/>
+        </w:rPr>
+        <w:t>6. String Methods (Important)</w:t>
+      </w:r>
+    </w:p>
+    <w:p>
+      <w:pPr>
+        <w:numPr>
+          <w:ilvl w:val="0"/>
+          <w:numId w:val="23"/>
+        </w:numPr>
+        <w:spacing w:after="0" w:line="240" w:lineRule="auto"/>
+        <w:ind w:right="5312"/>
+        <w:jc w:val="both"/>
+        <w:rPr>
+          <w:rFonts w:ascii="Lucida Bright" w:hAnsi="Lucida Bright"/>
+          <w:sz w:val="60"/>
+          <w:szCs w:val="60"/>
+        </w:rPr>
+      </w:pPr>
+      <w:r>
+        <w:rPr>
+          <w:rFonts w:ascii="Lucida Bright" w:hAnsi="Lucida Bright"/>
+          <w:sz w:val="60"/>
+          <w:szCs w:val="60"/>
+        </w:rPr>
+        <w:t>upper()</w:t>
+      </w:r>
+    </w:p>
+    <w:p>
+      <w:pPr>
+        <w:numPr>
+          <w:ilvl w:val="0"/>
+          <w:numId w:val="23"/>
+        </w:numPr>
+        <w:spacing w:after="0" w:line="240" w:lineRule="auto"/>
+        <w:ind w:right="5312"/>
+        <w:jc w:val="both"/>
+        <w:rPr>
+          <w:rFonts w:ascii="Lucida Bright" w:hAnsi="Lucida Bright"/>
+          <w:sz w:val="60"/>
+          <w:szCs w:val="60"/>
+        </w:rPr>
+      </w:pPr>
+      <w:r>
+        <w:rPr>
+          <w:rFonts w:ascii="Lucida Bright" w:hAnsi="Lucida Bright"/>
+          <w:sz w:val="60"/>
+          <w:szCs w:val="60"/>
+        </w:rPr>
+        <w:t>lower()</w:t>
+      </w:r>
+    </w:p>
+    <w:p>
+      <w:pPr>
+        <w:numPr>
+          <w:ilvl w:val="0"/>
+          <w:numId w:val="23"/>
+        </w:numPr>
+        <w:spacing w:after="0" w:line="240" w:lineRule="auto"/>
+        <w:ind w:right="5312"/>
+        <w:jc w:val="both"/>
+        <w:rPr>
+          <w:rFonts w:ascii="Lucida Bright" w:hAnsi="Lucida Bright"/>
+          <w:sz w:val="60"/>
+          <w:szCs w:val="60"/>
+        </w:rPr>
+      </w:pPr>
+      <w:r>
+        <w:rPr>
+          <w:rFonts w:ascii="Lucida Bright" w:hAnsi="Lucida Bright"/>
+          <w:sz w:val="60"/>
+          <w:szCs w:val="60"/>
+        </w:rPr>
+        <w:t>capitalize()</w:t>
+      </w:r>
+    </w:p>
+    <w:p>
+      <w:pPr>
+        <w:numPr>
+          <w:ilvl w:val="0"/>
+          <w:numId w:val="23"/>
+        </w:numPr>
+        <w:spacing w:after="0" w:line="240" w:lineRule="auto"/>
+        <w:ind w:right="5312"/>
+        <w:jc w:val="both"/>
+        <w:rPr>
+          <w:rFonts w:ascii="Lucida Bright" w:hAnsi="Lucida Bright"/>
+          <w:sz w:val="60"/>
+          <w:szCs w:val="60"/>
+        </w:rPr>
+      </w:pPr>
+      <w:r>
+        <w:rPr>
+          <w:rFonts w:ascii="Lucida Bright" w:hAnsi="Lucida Bright"/>
+          <w:sz w:val="60"/>
+          <w:szCs w:val="60"/>
+        </w:rPr>
+        <w:t>title()</w:t>
+      </w:r>
+    </w:p>
+    <w:p>
+      <w:pPr>
+        <w:numPr>
+          <w:ilvl w:val="0"/>
+          <w:numId w:val="23"/>
+        </w:numPr>
+        <w:spacing w:after="0" w:line="240" w:lineRule="auto"/>
+        <w:ind w:right="5312"/>
+        <w:jc w:val="both"/>
+        <w:rPr>
+          <w:rFonts w:ascii="Lucida Bright" w:hAnsi="Lucida Bright"/>
+          <w:sz w:val="60"/>
+          <w:szCs w:val="60"/>
+        </w:rPr>
+      </w:pPr>
+      <w:r>
+        <w:rPr>
+          <w:rFonts w:ascii="Lucida Bright" w:hAnsi="Lucida Bright"/>
+          <w:sz w:val="60"/>
+          <w:szCs w:val="60"/>
+        </w:rPr>
+        <w:t>strip(), lstrip(), rstrip()</w:t>
+      </w:r>
+    </w:p>
+    <w:p>
+      <w:pPr>
+        <w:numPr>
+          <w:ilvl w:val="0"/>
+          <w:numId w:val="23"/>
+        </w:numPr>
+        <w:spacing w:after="0" w:line="240" w:lineRule="auto"/>
+        <w:ind w:right="5312"/>
+        <w:jc w:val="both"/>
+        <w:rPr>
+          <w:rFonts w:ascii="Lucida Bright" w:hAnsi="Lucida Bright"/>
+          <w:sz w:val="60"/>
+          <w:szCs w:val="60"/>
+        </w:rPr>
+      </w:pPr>
+      <w:r>
+        <w:rPr>
+          <w:rFonts w:ascii="Lucida Bright" w:hAnsi="Lucida Bright"/>
+          <w:sz w:val="60"/>
+          <w:szCs w:val="60"/>
+        </w:rPr>
+        <w:t>split(), join()</w:t>
+      </w:r>
+    </w:p>
+    <w:p>
+      <w:pPr>
+        <w:numPr>
+          <w:ilvl w:val="0"/>
+          <w:numId w:val="23"/>
+        </w:numPr>
+        <w:spacing w:after="0" w:line="240" w:lineRule="auto"/>
+        <w:ind w:right="5312"/>
+        <w:jc w:val="both"/>
+        <w:rPr>
+          <w:rFonts w:ascii="Lucida Bright" w:hAnsi="Lucida Bright"/>
+          <w:sz w:val="60"/>
+          <w:szCs w:val="60"/>
+        </w:rPr>
+      </w:pPr>
+      <w:r>
+        <w:rPr>
+          <w:rFonts w:ascii="Lucida Bright" w:hAnsi="Lucida Bright"/>
+          <w:sz w:val="60"/>
+          <w:szCs w:val="60"/>
+        </w:rPr>
+        <w:t>replace()</w:t>
+      </w:r>
+    </w:p>
+    <w:p>
+      <w:pPr>
+        <w:numPr>
+          <w:ilvl w:val="0"/>
+          <w:numId w:val="23"/>
+        </w:numPr>
+        <w:spacing w:after="0" w:line="240" w:lineRule="auto"/>
+        <w:ind w:right="5312"/>
+        <w:jc w:val="both"/>
+        <w:rPr>
+          <w:rFonts w:ascii="Lucida Bright" w:hAnsi="Lucida Bright"/>
+          <w:sz w:val="60"/>
+          <w:szCs w:val="60"/>
+        </w:rPr>
+      </w:pPr>
+      <w:r>
+        <w:rPr>
+          <w:rFonts w:ascii="Lucida Bright" w:hAnsi="Lucida Bright"/>
+          <w:sz w:val="60"/>
+          <w:szCs w:val="60"/>
+        </w:rPr>
+        <w:t>find(), index()</w:t>
+      </w:r>
+    </w:p>
+    <w:p>
+      <w:pPr>
+        <w:numPr>
+          <w:ilvl w:val="0"/>
+          <w:numId w:val="23"/>
+        </w:numPr>
+        <w:spacing w:after="0" w:line="240" w:lineRule="auto"/>
+        <w:ind w:right="5312"/>
+        <w:jc w:val="both"/>
+        <w:rPr>
+          <w:rFonts w:ascii="Lucida Bright" w:hAnsi="Lucida Bright"/>
+          <w:sz w:val="60"/>
+          <w:szCs w:val="60"/>
+        </w:rPr>
+      </w:pPr>
+      <w:r>
+        <w:rPr>
+          <w:rFonts w:ascii="Lucida Bright" w:hAnsi="Lucida Bright"/>
+          <w:sz w:val="60"/>
+          <w:szCs w:val="60"/>
+        </w:rPr>
+        <w:t>startswith(), endswith()</w:t>
+      </w:r>
+    </w:p>
+    <w:p>
+      <w:pPr>
+        <w:numPr>
+          <w:ilvl w:val="0"/>
+          <w:numId w:val="23"/>
+        </w:numPr>
+        <w:spacing w:after="0" w:line="240" w:lineRule="auto"/>
+        <w:ind w:right="5312"/>
+        <w:jc w:val="both"/>
+        <w:rPr>
+          <w:rFonts w:ascii="Lucida Bright" w:hAnsi="Lucida Bright"/>
+          <w:sz w:val="60"/>
+          <w:szCs w:val="60"/>
+        </w:rPr>
+      </w:pPr>
+      <w:r>
+        <w:rPr>
+          <w:rFonts w:ascii="Lucida Bright" w:hAnsi="Lucida Bright"/>
+          <w:sz w:val="60"/>
+          <w:szCs w:val="60"/>
+        </w:rPr>
+        <w:t>isalpha(), isdigit(), isalnum()</w:t>
+      </w:r>
+    </w:p>
+    <w:p>
+      <w:pPr>
+        <w:spacing w:after="0" w:line="240" w:lineRule="auto"/>
+        <w:ind w:right="5312"/>
+        <w:jc w:val="both"/>
+        <w:rPr>
+          <w:rFonts w:ascii="Lucida Bright" w:hAnsi="Lucida Bright"/>
+          <w:sz w:val="60"/>
+          <w:szCs w:val="60"/>
+        </w:rPr>
+      </w:pPr>
+      <w:r>
+        <w:rPr>
+          <w:rFonts w:ascii="Lucida Bright" w:hAnsi="Lucida Bright"/>
+          <w:sz w:val="60"/>
+          <w:szCs w:val="60"/>
+        </w:rPr>
+        <w:pict w14:anchorId="47BE89D7">
+          <v:rect id="_x0000_i1899" style="width:0;height:1.5pt" o:hralign="center" o:hrstd="t" o:hr="t" fillcolor="#a0a0a0" stroked="f"/>
+        </w:pict>
+      </w:r>
+    </w:p>
+    <w:p>
+      <w:pPr>
+        <w:spacing w:after="0" w:line="240" w:lineRule="auto"/>
+        <w:ind w:right="5312"/>
+        <w:jc w:val="both"/>
+        <w:rPr>
+          <w:rFonts w:ascii="Lucida Bright" w:hAnsi="Lucida Bright"/>
+          <w:b/>
+          <w:bCs/>
+          <w:sz w:val="60"/>
+          <w:szCs w:val="60"/>
+        </w:rPr>
+      </w:pPr>
+      <w:r>
+        <w:rPr>
+          <w:rFonts w:ascii="Lucida Bright" w:hAnsi="Lucida Bright"/>
+          <w:b/>
+          <w:bCs/>
+          <w:sz w:val="60"/>
+          <w:szCs w:val="60"/>
+        </w:rPr>
+        <w:t>7. Immutability Proof</w:t>
+      </w:r>
+    </w:p>
+    <w:p>
+      <w:pPr>
+        <w:spacing w:after="0" w:line="240" w:lineRule="auto"/>
+        <w:ind w:right="5312"/>
+        <w:jc w:val="both"/>
+        <w:rPr>
+          <w:rFonts w:ascii="Lucida Bright" w:hAnsi="Lucida Bright"/>
+          <w:sz w:val="60"/>
+          <w:szCs w:val="60"/>
+        </w:rPr>
+      </w:pPr>
+      <w:r>
+        <w:rPr>
+          <w:rFonts w:ascii="Lucida Bright" w:hAnsi="Lucida Bright"/>
+          <w:sz w:val="60"/>
+          <w:szCs w:val="60"/>
+        </w:rPr>
+        <w:t>s = "Hello"</w:t>
+      </w:r>
+    </w:p>
+    <w:p>
+      <w:pPr>
+        <w:spacing w:after="0" w:line="240" w:lineRule="auto"/>
+        <w:ind w:right="5312"/>
+        <w:jc w:val="both"/>
+        <w:rPr>
+          <w:rFonts w:ascii="Lucida Bright" w:hAnsi="Lucida Bright"/>
+          <w:sz w:val="60"/>
+          <w:szCs w:val="60"/>
+        </w:rPr>
+      </w:pPr>
+      <w:r>
+        <w:rPr>
+          <w:rFonts w:ascii="Lucida Bright" w:hAnsi="Lucida Bright"/>
+          <w:sz w:val="60"/>
+          <w:szCs w:val="60"/>
+        </w:rPr>
+        <w:t>print(id(s))</w:t>
+      </w:r>
+    </w:p>
+    <w:p>
+      <w:pPr>
+        <w:spacing w:after="0" w:line="240" w:lineRule="auto"/>
+        <w:ind w:right="5312"/>
+        <w:jc w:val="both"/>
+        <w:rPr>
+          <w:rFonts w:ascii="Lucida Bright" w:hAnsi="Lucida Bright"/>
+          <w:sz w:val="60"/>
+          <w:szCs w:val="60"/>
+        </w:rPr>
+      </w:pPr>
+    </w:p>
+    <w:p>
+      <w:pPr>
+        <w:spacing w:after="0" w:line="240" w:lineRule="auto"/>
+        <w:ind w:right="5312"/>
+        <w:jc w:val="both"/>
+        <w:rPr>
+          <w:rFonts w:ascii="Lucida Bright" w:hAnsi="Lucida Bright"/>
+          <w:sz w:val="60"/>
+          <w:szCs w:val="60"/>
+        </w:rPr>
+      </w:pPr>
+      <w:r>
+        <w:rPr>
+          <w:rFonts w:ascii="Lucida Bright" w:hAnsi="Lucida Bright"/>
+          <w:sz w:val="60"/>
+          <w:szCs w:val="60"/>
+        </w:rPr>
+        <w:t>s = s + " World"</w:t>
+      </w:r>
+    </w:p>
+    <w:p>
+      <w:pPr>
+        <w:spacing w:after="0" w:line="240" w:lineRule="auto"/>
+        <w:ind w:right="5312"/>
+        <w:jc w:val="both"/>
+        <w:rPr>
+          <w:rFonts w:ascii="Lucida Bright" w:hAnsi="Lucida Bright"/>
+          <w:sz w:val="60"/>
+          <w:szCs w:val="60"/>
+        </w:rPr>
+      </w:pPr>
+      <w:r>
+        <w:rPr>
+          <w:rFonts w:ascii="Lucida Bright" w:hAnsi="Lucida Bright"/>
+          <w:sz w:val="60"/>
+          <w:szCs w:val="60"/>
+        </w:rPr>
+        <w:t>print(id(s))   # different id</w:t>
+      </w:r>
+    </w:p>
+    <w:p>
+      <w:pPr>
+        <w:spacing w:after="0" w:line="240" w:lineRule="auto"/>
+        <w:ind w:right="5312"/>
+        <w:jc w:val="both"/>
+        <w:rPr>
+          <w:rFonts w:ascii="Lucida Bright" w:hAnsi="Lucida Bright"/>
+          <w:sz w:val="60"/>
+          <w:szCs w:val="60"/>
+        </w:rPr>
+      </w:pPr>
+      <w:r>
+        <w:rPr>
+          <w:rFonts w:ascii="Lucida Bright" w:hAnsi="Lucida Bright"/>
+          <w:sz w:val="60"/>
+          <w:szCs w:val="60"/>
+        </w:rPr>
+        <w:pict w14:anchorId="73BADE6F">
+          <v:rect id="_x0000_i1900" style="width:0;height:1.5pt" o:hralign="center" o:hrstd="t" o:hr="t" fillcolor="#a0a0a0" stroked="f"/>
+        </w:pict>
+      </w:r>
+    </w:p>
+    <w:p>
+      <w:pPr>
+        <w:spacing w:after="0" w:line="240" w:lineRule="auto"/>
+        <w:ind w:right="5312"/>
+        <w:jc w:val="both"/>
+        <w:rPr>
+          <w:rFonts w:ascii="Lucida Bright" w:hAnsi="Lucida Bright"/>
+          <w:b/>
+          <w:bCs/>
+          <w:sz w:val="60"/>
+          <w:szCs w:val="60"/>
+        </w:rPr>
+      </w:pPr>
+      <w:r>
+        <w:rPr>
+          <w:rFonts w:ascii="Segoe UI Emoji" w:hAnsi="Segoe UI Emoji" w:cs="Segoe UI Emoji"/>
+          <w:b/>
+          <w:bCs/>
+          <w:sz w:val="60"/>
+          <w:szCs w:val="60"/>
+        </w:rPr>
+        <w:t>📝</w:t>
+      </w:r>
+      <w:r>
+        <w:rPr>
+          <w:rFonts w:ascii="Lucida Bright" w:hAnsi="Lucida Bright"/>
+          <w:b/>
+          <w:bCs/>
+          <w:sz w:val="60"/>
+          <w:szCs w:val="60"/>
+        </w:rPr>
+        <w:t xml:space="preserve"> Day-6: Python Strings — MCQs</w:t>
+      </w:r>
+    </w:p>
+    <w:p>
+      <w:pPr>
+        <w:spacing w:after="0" w:line="240" w:lineRule="auto"/>
+        <w:ind w:right="5312"/>
+        <w:jc w:val="both"/>
+        <w:rPr>
+          <w:rFonts w:ascii="Lucida Bright" w:hAnsi="Lucida Bright"/>
+          <w:sz w:val="60"/>
+          <w:szCs w:val="60"/>
+        </w:rPr>
+      </w:pPr>
+      <w:r>
+        <w:rPr>
+          <w:rFonts w:ascii="Lucida Bright" w:hAnsi="Lucida Bright"/>
+          <w:b/>
+          <w:bCs/>
+          <w:sz w:val="60"/>
+          <w:szCs w:val="60"/>
+        </w:rPr>
+        <w:t>1. Strings in Python are</w:t>
+      </w:r>
+    </w:p>
+    <w:p>
+      <w:pPr>
+        <w:spacing w:after="0" w:line="240" w:lineRule="auto"/>
+        <w:ind w:left="360" w:right="5312"/>
+        <w:jc w:val="both"/>
+        <w:rPr>
+          <w:rFonts w:ascii="Lucida Bright" w:hAnsi="Lucida Bright"/>
+          <w:sz w:val="60"/>
+          <w:szCs w:val="60"/>
+        </w:rPr>
+      </w:pPr>
+      <w:r>
+        <w:rPr>
+          <w:rFonts w:ascii="Lucida Bright" w:hAnsi="Lucida Bright"/>
+          <w:sz w:val="60"/>
+          <w:szCs w:val="60"/>
+        </w:rPr>
+        <w:t xml:space="preserve">  </w:t>
+      </w:r>
+      <w:r>
+        <w:rPr>
+          <w:rFonts w:ascii="Lucida Bright" w:hAnsi="Lucida Bright"/>
+          <w:sz w:val="60"/>
+          <w:szCs w:val="60"/>
+        </w:rPr>
+        <w:t>a) Mutable</w:t>
+      </w:r>
+    </w:p>
+    <w:p>
+      <w:pPr>
+        <w:spacing w:after="0" w:line="240" w:lineRule="auto"/>
+        <w:ind w:left="720" w:right="5312"/>
+        <w:jc w:val="both"/>
+        <w:rPr>
+          <w:rFonts w:ascii="Lucida Bright" w:hAnsi="Lucida Bright"/>
+          <w:sz w:val="60"/>
+          <w:szCs w:val="60"/>
+        </w:rPr>
+      </w:pPr>
+      <w:r>
+        <w:rPr>
+          <w:rFonts w:ascii="Lucida Bright" w:hAnsi="Lucida Bright"/>
+          <w:sz w:val="60"/>
+          <w:szCs w:val="60"/>
+        </w:rPr>
+        <w:t xml:space="preserve">b) Immutable </w:t>
+      </w:r>
+      <w:r>
+        <w:rPr>
+          <w:rFonts w:ascii="Segoe UI Emoji" w:hAnsi="Segoe UI Emoji" w:cs="Segoe UI Emoji"/>
+          <w:sz w:val="60"/>
+          <w:szCs w:val="60"/>
+        </w:rPr>
+        <w:t>✅</w:t>
+      </w:r>
+    </w:p>
+    <w:p>
+      <w:pPr>
+        <w:spacing w:after="0" w:line="240" w:lineRule="auto"/>
+        <w:ind w:left="720" w:right="5312"/>
+        <w:jc w:val="both"/>
+        <w:rPr>
+          <w:rFonts w:ascii="Lucida Bright" w:hAnsi="Lucida Bright"/>
+          <w:sz w:val="60"/>
+          <w:szCs w:val="60"/>
+        </w:rPr>
+      </w:pPr>
+      <w:r>
+        <w:rPr>
+          <w:rFonts w:ascii="Lucida Bright" w:hAnsi="Lucida Bright"/>
+          <w:sz w:val="60"/>
+          <w:szCs w:val="60"/>
+        </w:rPr>
+        <w:t>c) Static</w:t>
+      </w:r>
+    </w:p>
+    <w:p>
+      <w:pPr>
+        <w:spacing w:after="0" w:line="240" w:lineRule="auto"/>
+        <w:ind w:left="720" w:right="5312"/>
+        <w:jc w:val="both"/>
+        <w:rPr>
+          <w:rFonts w:ascii="Lucida Bright" w:hAnsi="Lucida Bright"/>
+          <w:sz w:val="60"/>
+          <w:szCs w:val="60"/>
+        </w:rPr>
+      </w:pPr>
+      <w:r>
+        <w:rPr>
+          <w:rFonts w:ascii="Lucida Bright" w:hAnsi="Lucida Bright"/>
+          <w:sz w:val="60"/>
+          <w:szCs w:val="60"/>
+        </w:rPr>
+        <w:t>d) Dynamic</w:t>
+      </w:r>
+    </w:p>
+    <w:p>
+      <w:pPr>
+        <w:spacing w:after="0" w:line="240" w:lineRule="auto"/>
+        <w:ind w:right="5312"/>
+        <w:jc w:val="both"/>
+        <w:rPr>
+          <w:rFonts w:ascii="Lucida Bright" w:hAnsi="Lucida Bright"/>
+          <w:sz w:val="60"/>
+          <w:szCs w:val="60"/>
+        </w:rPr>
+      </w:pPr>
+      <w:r>
+        <w:rPr>
+          <w:rFonts w:ascii="Lucida Bright" w:hAnsi="Lucida Bright"/>
+          <w:sz w:val="60"/>
+          <w:szCs w:val="60"/>
+        </w:rPr>
+        <w:pict w14:anchorId="62F446A7">
+          <v:rect id="_x0000_i1901" style="width:0;height:1.5pt" o:hralign="center" o:hrstd="t" o:hr="t" fillcolor="#a0a0a0" stroked="f"/>
+        </w:pict>
+      </w:r>
+    </w:p>
+    <w:p>
+      <w:pPr>
+        <w:spacing w:after="0" w:line="240" w:lineRule="auto"/>
+        <w:ind w:right="5312"/>
+        <w:jc w:val="both"/>
+        <w:rPr>
+          <w:rFonts w:ascii="Lucida Bright" w:hAnsi="Lucida Bright"/>
+          <w:sz w:val="60"/>
+          <w:szCs w:val="60"/>
+        </w:rPr>
+      </w:pPr>
+      <w:r>
+        <w:rPr>
+          <w:rFonts w:ascii="Lucida Bright" w:hAnsi="Lucida Bright"/>
+          <w:b/>
+          <w:bCs/>
+          <w:sz w:val="60"/>
+          <w:szCs w:val="60"/>
+        </w:rPr>
+        <w:t>2. Index of first character in a string is</w:t>
+      </w:r>
+    </w:p>
+    <w:p>
+      <w:pPr>
+        <w:spacing w:after="0" w:line="240" w:lineRule="auto"/>
+        <w:ind w:left="720" w:right="5312"/>
+        <w:jc w:val="both"/>
+        <w:rPr>
+          <w:rFonts w:ascii="Lucida Bright" w:hAnsi="Lucida Bright"/>
+          <w:sz w:val="60"/>
+          <w:szCs w:val="60"/>
+        </w:rPr>
+      </w:pPr>
+      <w:r>
+        <w:rPr>
+          <w:rFonts w:ascii="Lucida Bright" w:hAnsi="Lucida Bright"/>
+          <w:sz w:val="60"/>
+          <w:szCs w:val="60"/>
+        </w:rPr>
+        <w:t>a) 1</w:t>
+      </w:r>
+    </w:p>
+    <w:p>
+      <w:pPr>
+        <w:spacing w:after="0" w:line="240" w:lineRule="auto"/>
+        <w:ind w:left="720" w:right="5312"/>
+        <w:jc w:val="both"/>
+        <w:rPr>
+          <w:rFonts w:ascii="Lucida Bright" w:hAnsi="Lucida Bright"/>
+          <w:sz w:val="60"/>
+          <w:szCs w:val="60"/>
+        </w:rPr>
+      </w:pPr>
+      <w:r>
+        <w:rPr>
+          <w:rFonts w:ascii="Lucida Bright" w:hAnsi="Lucida Bright"/>
+          <w:sz w:val="60"/>
+          <w:szCs w:val="60"/>
+        </w:rPr>
+        <w:t>b) -1</w:t>
+      </w:r>
+    </w:p>
+    <w:p>
+      <w:pPr>
+        <w:spacing w:after="0" w:line="240" w:lineRule="auto"/>
+        <w:ind w:left="720" w:right="5312"/>
+        <w:jc w:val="both"/>
+        <w:rPr>
+          <w:rFonts w:ascii="Lucida Bright" w:hAnsi="Lucida Bright"/>
+          <w:sz w:val="60"/>
+          <w:szCs w:val="60"/>
+        </w:rPr>
+      </w:pPr>
+      <w:r>
+        <w:rPr>
+          <w:rFonts w:ascii="Lucida Bright" w:hAnsi="Lucida Bright"/>
+          <w:sz w:val="60"/>
+          <w:szCs w:val="60"/>
+        </w:rPr>
+        <w:t xml:space="preserve">c) 0 </w:t>
+      </w:r>
+      <w:r>
+        <w:rPr>
+          <w:rFonts w:ascii="Segoe UI Emoji" w:hAnsi="Segoe UI Emoji" w:cs="Segoe UI Emoji"/>
+          <w:sz w:val="60"/>
+          <w:szCs w:val="60"/>
+        </w:rPr>
+        <w:t>✅</w:t>
+      </w:r>
+    </w:p>
+    <w:p>
+      <w:pPr>
+        <w:spacing w:after="0" w:line="240" w:lineRule="auto"/>
+        <w:ind w:left="720" w:right="5312"/>
+        <w:jc w:val="both"/>
+        <w:rPr>
+          <w:rFonts w:ascii="Lucida Bright" w:hAnsi="Lucida Bright"/>
+          <w:sz w:val="60"/>
+          <w:szCs w:val="60"/>
+        </w:rPr>
+      </w:pPr>
+      <w:r>
+        <w:rPr>
+          <w:rFonts w:ascii="Lucida Bright" w:hAnsi="Lucida Bright"/>
+          <w:sz w:val="60"/>
+          <w:szCs w:val="60"/>
+        </w:rPr>
+        <w:t>d) None</w:t>
+      </w:r>
+    </w:p>
+    <w:p>
+      <w:pPr>
+        <w:spacing w:after="0" w:line="240" w:lineRule="auto"/>
+        <w:ind w:right="5312"/>
+        <w:jc w:val="both"/>
+        <w:rPr>
+          <w:rFonts w:ascii="Lucida Bright" w:hAnsi="Lucida Bright"/>
+          <w:sz w:val="60"/>
+          <w:szCs w:val="60"/>
+        </w:rPr>
+      </w:pPr>
+      <w:r>
+        <w:rPr>
+          <w:rFonts w:ascii="Lucida Bright" w:hAnsi="Lucida Bright"/>
+          <w:sz w:val="60"/>
+          <w:szCs w:val="60"/>
+        </w:rPr>
+        <w:pict w14:anchorId="50475819">
+          <v:rect id="_x0000_i1902" style="width:0;height:1.5pt" o:hralign="center" o:hrstd="t" o:hr="t" fillcolor="#a0a0a0" stroked="f"/>
+        </w:pict>
+      </w:r>
+    </w:p>
+    <w:p>
+      <w:pPr>
+        <w:spacing w:after="0" w:line="240" w:lineRule="auto"/>
+        <w:ind w:right="5312"/>
+        <w:jc w:val="both"/>
+        <w:rPr>
+          <w:rFonts w:ascii="Lucida Bright" w:hAnsi="Lucida Bright"/>
+          <w:sz w:val="60"/>
+          <w:szCs w:val="60"/>
+        </w:rPr>
+      </w:pPr>
+      <w:r>
+        <w:rPr>
+          <w:rFonts w:ascii="Lucida Bright" w:hAnsi="Lucida Bright"/>
+          <w:b/>
+          <w:bCs/>
+          <w:sz w:val="60"/>
+          <w:szCs w:val="60"/>
+        </w:rPr>
+        <w:t>3. Output of "Hi" * 3</w:t>
+      </w:r>
+    </w:p>
+    <w:p>
+      <w:pPr>
+        <w:spacing w:after="0" w:line="240" w:lineRule="auto"/>
+        <w:ind w:left="720" w:right="5312"/>
+        <w:jc w:val="both"/>
+        <w:rPr>
+          <w:rFonts w:ascii="Lucida Bright" w:hAnsi="Lucida Bright"/>
+          <w:sz w:val="60"/>
+          <w:szCs w:val="60"/>
+        </w:rPr>
+      </w:pPr>
+      <w:r>
+        <w:rPr>
+          <w:rFonts w:ascii="Lucida Bright" w:hAnsi="Lucida Bright"/>
+          <w:sz w:val="60"/>
+          <w:szCs w:val="60"/>
+        </w:rPr>
+        <w:t>a) Error</w:t>
+      </w:r>
+    </w:p>
+    <w:p>
+      <w:pPr>
+        <w:spacing w:after="0" w:line="240" w:lineRule="auto"/>
+        <w:ind w:left="720" w:right="5312"/>
+        <w:jc w:val="both"/>
+        <w:rPr>
+          <w:rFonts w:ascii="Lucida Bright" w:hAnsi="Lucida Bright"/>
+          <w:sz w:val="60"/>
+          <w:szCs w:val="60"/>
+        </w:rPr>
+      </w:pPr>
+      <w:r>
+        <w:rPr>
+          <w:rFonts w:ascii="Lucida Bright" w:hAnsi="Lucida Bright"/>
+          <w:sz w:val="60"/>
+          <w:szCs w:val="60"/>
+        </w:rPr>
+        <w:t xml:space="preserve">b) HiHiHi </w:t>
+      </w:r>
+      <w:r>
+        <w:rPr>
+          <w:rFonts w:ascii="Segoe UI Emoji" w:hAnsi="Segoe UI Emoji" w:cs="Segoe UI Emoji"/>
+          <w:sz w:val="60"/>
+          <w:szCs w:val="60"/>
+        </w:rPr>
+        <w:t>✅</w:t>
+      </w:r>
+    </w:p>
+    <w:p>
+      <w:pPr>
+        <w:spacing w:after="0" w:line="240" w:lineRule="auto"/>
+        <w:ind w:left="720" w:right="5312"/>
+        <w:jc w:val="both"/>
+        <w:rPr>
+          <w:rFonts w:ascii="Lucida Bright" w:hAnsi="Lucida Bright"/>
+          <w:sz w:val="60"/>
+          <w:szCs w:val="60"/>
+        </w:rPr>
+      </w:pPr>
+      <w:r>
+        <w:rPr>
+          <w:rFonts w:ascii="Lucida Bright" w:hAnsi="Lucida Bright"/>
+          <w:sz w:val="60"/>
+          <w:szCs w:val="60"/>
+        </w:rPr>
+        <w:t>c) Hi 3</w:t>
+      </w:r>
+    </w:p>
+    <w:p>
+      <w:pPr>
+        <w:spacing w:after="0" w:line="240" w:lineRule="auto"/>
+        <w:ind w:left="720" w:right="5312"/>
+        <w:jc w:val="both"/>
+        <w:rPr>
+          <w:rFonts w:ascii="Lucida Bright" w:hAnsi="Lucida Bright"/>
+          <w:sz w:val="60"/>
+          <w:szCs w:val="60"/>
+        </w:rPr>
+      </w:pPr>
+      <w:r>
+        <w:rPr>
+          <w:rFonts w:ascii="Lucida Bright" w:hAnsi="Lucida Bright"/>
+          <w:sz w:val="60"/>
+          <w:szCs w:val="60"/>
+        </w:rPr>
+        <w:t>d) None</w:t>
+      </w:r>
+    </w:p>
+    <w:p>
+      <w:pPr>
+        <w:spacing w:after="0" w:line="240" w:lineRule="auto"/>
+        <w:ind w:right="5312"/>
+        <w:jc w:val="both"/>
+        <w:rPr>
+          <w:rFonts w:ascii="Lucida Bright" w:hAnsi="Lucida Bright"/>
+          <w:sz w:val="60"/>
+          <w:szCs w:val="60"/>
+        </w:rPr>
+      </w:pPr>
+      <w:r>
+        <w:rPr>
+          <w:rFonts w:ascii="Lucida Bright" w:hAnsi="Lucida Bright"/>
+          <w:sz w:val="60"/>
+          <w:szCs w:val="60"/>
+        </w:rPr>
+        <w:pict w14:anchorId="5C0B9258">
+          <v:rect id="_x0000_i1903" style="width:0;height:1.5pt" o:hralign="center" o:hrstd="t" o:hr="t" fillcolor="#a0a0a0" stroked="f"/>
+        </w:pict>
+      </w:r>
+    </w:p>
+    <w:p>
+      <w:pPr>
+        <w:spacing w:after="0" w:line="240" w:lineRule="auto"/>
+        <w:ind w:right="5312"/>
+        <w:jc w:val="both"/>
+        <w:rPr>
+          <w:rFonts w:ascii="Lucida Bright" w:hAnsi="Lucida Bright"/>
+          <w:sz w:val="60"/>
+          <w:szCs w:val="60"/>
+        </w:rPr>
+      </w:pPr>
+      <w:r>
+        <w:rPr>
+          <w:rFonts w:ascii="Lucida Bright" w:hAnsi="Lucida Bright"/>
+          <w:b/>
+          <w:bCs/>
+          <w:sz w:val="60"/>
+          <w:szCs w:val="60"/>
+        </w:rPr>
+        <w:t>4. Which method removes spaces from both ends?</w:t>
+      </w:r>
+    </w:p>
+    <w:p>
+      <w:pPr>
+        <w:spacing w:after="0" w:line="240" w:lineRule="auto"/>
+        <w:ind w:left="720" w:right="5312"/>
+        <w:jc w:val="both"/>
+        <w:rPr>
+          <w:rFonts w:ascii="Lucida Bright" w:hAnsi="Lucida Bright"/>
+          <w:sz w:val="60"/>
+          <w:szCs w:val="60"/>
+        </w:rPr>
+      </w:pPr>
+      <w:r>
+        <w:rPr>
+          <w:rFonts w:ascii="Lucida Bright" w:hAnsi="Lucida Bright"/>
+          <w:sz w:val="60"/>
+          <w:szCs w:val="60"/>
+        </w:rPr>
+        <w:t>a) split()</w:t>
+      </w:r>
+    </w:p>
+    <w:p>
+      <w:pPr>
+        <w:spacing w:after="0" w:line="240" w:lineRule="auto"/>
+        <w:ind w:left="720" w:right="5312"/>
+        <w:jc w:val="both"/>
+        <w:rPr>
+          <w:rFonts w:ascii="Lucida Bright" w:hAnsi="Lucida Bright"/>
+          <w:sz w:val="60"/>
+          <w:szCs w:val="60"/>
+        </w:rPr>
+      </w:pPr>
+      <w:r>
+        <w:rPr>
+          <w:rFonts w:ascii="Lucida Bright" w:hAnsi="Lucida Bright"/>
+          <w:sz w:val="60"/>
+          <w:szCs w:val="60"/>
+        </w:rPr>
+        <w:t xml:space="preserve">b) strip() </w:t>
+      </w:r>
+      <w:r>
+        <w:rPr>
+          <w:rFonts w:ascii="Segoe UI Emoji" w:hAnsi="Segoe UI Emoji" w:cs="Segoe UI Emoji"/>
+          <w:sz w:val="60"/>
+          <w:szCs w:val="60"/>
+        </w:rPr>
+        <w:t>✅</w:t>
+      </w:r>
+    </w:p>
+    <w:p>
+      <w:pPr>
+        <w:spacing w:after="0" w:line="240" w:lineRule="auto"/>
+        <w:ind w:left="720" w:right="5312"/>
+        <w:jc w:val="both"/>
+        <w:rPr>
+          <w:rFonts w:ascii="Lucida Bright" w:hAnsi="Lucida Bright"/>
+          <w:sz w:val="60"/>
+          <w:szCs w:val="60"/>
+        </w:rPr>
+      </w:pPr>
+      <w:r>
+        <w:rPr>
+          <w:rFonts w:ascii="Lucida Bright" w:hAnsi="Lucida Bright"/>
+          <w:sz w:val="60"/>
+          <w:szCs w:val="60"/>
+        </w:rPr>
+        <w:t>c) trim()</w:t>
+      </w:r>
+    </w:p>
+    <w:p>
+      <w:pPr>
+        <w:spacing w:after="0" w:line="240" w:lineRule="auto"/>
+        <w:ind w:left="720" w:right="5312"/>
+        <w:jc w:val="both"/>
+        <w:rPr>
+          <w:rFonts w:ascii="Lucida Bright" w:hAnsi="Lucida Bright"/>
+          <w:sz w:val="60"/>
+          <w:szCs w:val="60"/>
+        </w:rPr>
+      </w:pPr>
+      <w:r>
+        <w:rPr>
+          <w:rFonts w:ascii="Lucida Bright" w:hAnsi="Lucida Bright"/>
+          <w:sz w:val="60"/>
+          <w:szCs w:val="60"/>
+        </w:rPr>
+        <w:t>d) replace()</w:t>
+      </w:r>
+    </w:p>
+    <w:p>
+      <w:pPr>
+        <w:spacing w:after="0" w:line="240" w:lineRule="auto"/>
+        <w:ind w:right="5312"/>
+        <w:jc w:val="both"/>
+        <w:rPr>
+          <w:rFonts w:ascii="Lucida Bright" w:hAnsi="Lucida Bright"/>
+          <w:sz w:val="60"/>
+          <w:szCs w:val="60"/>
+        </w:rPr>
+      </w:pPr>
+      <w:r>
+        <w:rPr>
+          <w:rFonts w:ascii="Lucida Bright" w:hAnsi="Lucida Bright"/>
+          <w:sz w:val="60"/>
+          <w:szCs w:val="60"/>
+        </w:rPr>
+        <w:pict w14:anchorId="42FA1CF3">
+          <v:rect id="_x0000_i1904" style="width:0;height:1.5pt" o:hralign="center" o:hrstd="t" o:hr="t" fillcolor="#a0a0a0" stroked="f"/>
+        </w:pict>
+      </w:r>
+    </w:p>
+    <w:p>
+      <w:pPr>
+        <w:spacing w:after="0" w:line="240" w:lineRule="auto"/>
+        <w:ind w:right="5312"/>
+        <w:jc w:val="both"/>
+        <w:rPr>
+          <w:rFonts w:ascii="Lucida Bright" w:hAnsi="Lucida Bright"/>
+          <w:sz w:val="60"/>
+          <w:szCs w:val="60"/>
+        </w:rPr>
+      </w:pPr>
+      <w:r>
+        <w:rPr>
+          <w:rFonts w:ascii="Lucida Bright" w:hAnsi="Lucida Bright"/>
+          <w:b/>
+          <w:bCs/>
+          <w:sz w:val="60"/>
+          <w:szCs w:val="60"/>
+        </w:rPr>
+        <w:t>5. What does s[::-1] do?</w:t>
+      </w:r>
+    </w:p>
+    <w:p>
+      <w:pPr>
+        <w:spacing w:after="0" w:line="240" w:lineRule="auto"/>
+        <w:ind w:left="720" w:right="5312"/>
+        <w:jc w:val="both"/>
+        <w:rPr>
+          <w:rFonts w:ascii="Lucida Bright" w:hAnsi="Lucida Bright"/>
+          <w:sz w:val="60"/>
+          <w:szCs w:val="60"/>
+        </w:rPr>
+      </w:pPr>
+      <w:r>
+        <w:rPr>
+          <w:rFonts w:ascii="Lucida Bright" w:hAnsi="Lucida Bright"/>
+          <w:sz w:val="60"/>
+          <w:szCs w:val="60"/>
+        </w:rPr>
+        <w:t>a) Sort string</w:t>
+      </w:r>
+    </w:p>
+    <w:p>
+      <w:pPr>
+        <w:spacing w:after="0" w:line="240" w:lineRule="auto"/>
+        <w:ind w:left="720" w:right="5312"/>
+        <w:jc w:val="both"/>
+        <w:rPr>
+          <w:rFonts w:ascii="Lucida Bright" w:hAnsi="Lucida Bright"/>
+          <w:sz w:val="60"/>
+          <w:szCs w:val="60"/>
+        </w:rPr>
+      </w:pPr>
+      <w:r>
+        <w:rPr>
+          <w:rFonts w:ascii="Lucida Bright" w:hAnsi="Lucida Bright"/>
+          <w:sz w:val="60"/>
+          <w:szCs w:val="60"/>
+        </w:rPr>
+        <w:t>b) Delete string</w:t>
+      </w:r>
+    </w:p>
+    <w:p>
+      <w:pPr>
+        <w:spacing w:after="0" w:line="240" w:lineRule="auto"/>
+        <w:ind w:left="720" w:right="5312"/>
+        <w:jc w:val="both"/>
+        <w:rPr>
+          <w:rFonts w:ascii="Lucida Bright" w:hAnsi="Lucida Bright"/>
+          <w:sz w:val="60"/>
+          <w:szCs w:val="60"/>
+        </w:rPr>
+      </w:pPr>
+      <w:r>
+        <w:rPr>
+          <w:rFonts w:ascii="Lucida Bright" w:hAnsi="Lucida Bright"/>
+          <w:sz w:val="60"/>
+          <w:szCs w:val="60"/>
+        </w:rPr>
+        <w:t xml:space="preserve">c) Reverse string </w:t>
+      </w:r>
+      <w:r>
+        <w:rPr>
+          <w:rFonts w:ascii="Segoe UI Emoji" w:hAnsi="Segoe UI Emoji" w:cs="Segoe UI Emoji"/>
+          <w:sz w:val="60"/>
+          <w:szCs w:val="60"/>
+        </w:rPr>
+        <w:t>✅</w:t>
+      </w:r>
+    </w:p>
+    <w:p>
+      <w:pPr>
+        <w:spacing w:after="0" w:line="240" w:lineRule="auto"/>
+        <w:ind w:left="720" w:right="5312"/>
+        <w:jc w:val="both"/>
+        <w:rPr>
+          <w:rFonts w:ascii="Lucida Bright" w:hAnsi="Lucida Bright"/>
+          <w:sz w:val="60"/>
+          <w:szCs w:val="60"/>
+        </w:rPr>
+      </w:pPr>
+      <w:r>
+        <w:rPr>
+          <w:rFonts w:ascii="Lucida Bright" w:hAnsi="Lucida Bright"/>
+          <w:sz w:val="60"/>
+          <w:szCs w:val="60"/>
+        </w:rPr>
+        <w:t>d) Error</w:t>
+      </w:r>
+    </w:p>
+    <w:p>
+      <w:pPr>
+        <w:spacing w:after="0" w:line="240" w:lineRule="auto"/>
+        <w:ind w:right="5312"/>
+        <w:jc w:val="both"/>
+        <w:rPr>
+          <w:rFonts w:ascii="Lucida Bright" w:hAnsi="Lucida Bright"/>
+          <w:sz w:val="60"/>
+          <w:szCs w:val="60"/>
+        </w:rPr>
+      </w:pPr>
+      <w:r>
+        <w:rPr>
+          <w:rFonts w:ascii="Lucida Bright" w:hAnsi="Lucida Bright"/>
+          <w:sz w:val="60"/>
+          <w:szCs w:val="60"/>
+        </w:rPr>
+        <w:pict w14:anchorId="10356E19">
+          <v:rect id="_x0000_i1905" style="width:0;height:1.5pt" o:hralign="center" o:hrstd="t" o:hr="t" fillcolor="#a0a0a0" stroked="f"/>
+        </w:pict>
+      </w:r>
+    </w:p>
+    <w:p>
+      <w:pPr>
+        <w:spacing w:after="0" w:line="240" w:lineRule="auto"/>
+        <w:ind w:right="5312"/>
+        <w:jc w:val="both"/>
+        <w:rPr>
+          <w:rFonts w:ascii="Lucida Bright" w:hAnsi="Lucida Bright"/>
+          <w:sz w:val="60"/>
+          <w:szCs w:val="60"/>
+        </w:rPr>
+      </w:pPr>
+      <w:r>
+        <w:rPr>
+          <w:rFonts w:ascii="Lucida Bright" w:hAnsi="Lucida Bright"/>
+          <w:b/>
+          <w:bCs/>
+          <w:sz w:val="60"/>
+          <w:szCs w:val="60"/>
+        </w:rPr>
+        <w:t>6. Which method returns index but throws error if not found?</w:t>
+      </w:r>
+    </w:p>
+    <w:p>
+      <w:pPr>
+        <w:spacing w:after="0" w:line="240" w:lineRule="auto"/>
+        <w:ind w:left="720" w:right="5312"/>
+        <w:jc w:val="both"/>
+        <w:rPr>
+          <w:rFonts w:ascii="Lucida Bright" w:hAnsi="Lucida Bright"/>
+          <w:sz w:val="60"/>
+          <w:szCs w:val="60"/>
+        </w:rPr>
+      </w:pPr>
+      <w:r>
+        <w:rPr>
+          <w:rFonts w:ascii="Lucida Bright" w:hAnsi="Lucida Bright"/>
+          <w:sz w:val="60"/>
+          <w:szCs w:val="60"/>
+        </w:rPr>
+        <w:t>a) find()</w:t>
+      </w:r>
+    </w:p>
+    <w:p>
+      <w:pPr>
+        <w:spacing w:after="0" w:line="240" w:lineRule="auto"/>
+        <w:ind w:left="720" w:right="5312"/>
+        <w:jc w:val="both"/>
+        <w:rPr>
+          <w:rFonts w:ascii="Lucida Bright" w:hAnsi="Lucida Bright"/>
+          <w:sz w:val="60"/>
+          <w:szCs w:val="60"/>
+        </w:rPr>
+      </w:pPr>
+      <w:r>
+        <w:rPr>
+          <w:rFonts w:ascii="Lucida Bright" w:hAnsi="Lucida Bright"/>
+          <w:sz w:val="60"/>
+          <w:szCs w:val="60"/>
+        </w:rPr>
+        <w:t xml:space="preserve">b) index() </w:t>
+      </w:r>
+      <w:r>
+        <w:rPr>
+          <w:rFonts w:ascii="Segoe UI Emoji" w:hAnsi="Segoe UI Emoji" w:cs="Segoe UI Emoji"/>
+          <w:sz w:val="60"/>
+          <w:szCs w:val="60"/>
+        </w:rPr>
+        <w:t>✅</w:t>
+      </w:r>
+    </w:p>
+    <w:p>
+      <w:pPr>
+        <w:spacing w:after="0" w:line="240" w:lineRule="auto"/>
+        <w:ind w:left="720" w:right="5312"/>
+        <w:jc w:val="both"/>
+        <w:rPr>
+          <w:rFonts w:ascii="Lucida Bright" w:hAnsi="Lucida Bright"/>
+          <w:sz w:val="60"/>
+          <w:szCs w:val="60"/>
+        </w:rPr>
+      </w:pPr>
+      <w:r>
+        <w:rPr>
+          <w:rFonts w:ascii="Lucida Bright" w:hAnsi="Lucida Bright"/>
+          <w:sz w:val="60"/>
+          <w:szCs w:val="60"/>
+        </w:rPr>
+        <w:t>c) count()</w:t>
+      </w:r>
+    </w:p>
+    <w:p>
+      <w:pPr>
+        <w:spacing w:after="0" w:line="240" w:lineRule="auto"/>
+        <w:ind w:left="720" w:right="5312"/>
+        <w:jc w:val="both"/>
+        <w:rPr>
+          <w:rFonts w:ascii="Lucida Bright" w:hAnsi="Lucida Bright"/>
+          <w:sz w:val="60"/>
+          <w:szCs w:val="60"/>
+        </w:rPr>
+      </w:pPr>
+      <w:r>
+        <w:rPr>
+          <w:rFonts w:ascii="Lucida Bright" w:hAnsi="Lucida Bright"/>
+          <w:sz w:val="60"/>
+          <w:szCs w:val="60"/>
+        </w:rPr>
+        <w:t>d) locate()</w:t>
+      </w:r>
+    </w:p>
+    <w:p>
+      <w:pPr>
+        <w:spacing w:after="0" w:line="240" w:lineRule="auto"/>
+        <w:ind w:right="5312"/>
+        <w:jc w:val="both"/>
+        <w:rPr>
+          <w:rFonts w:ascii="Lucida Bright" w:hAnsi="Lucida Bright"/>
+          <w:sz w:val="60"/>
+          <w:szCs w:val="60"/>
+        </w:rPr>
+      </w:pPr>
+      <w:r>
+        <w:rPr>
+          <w:rFonts w:ascii="Lucida Bright" w:hAnsi="Lucida Bright"/>
+          <w:sz w:val="60"/>
+          <w:szCs w:val="60"/>
+        </w:rPr>
+        <w:pict w14:anchorId="6CCD640F">
+          <v:rect id="_x0000_i1906" style="width:0;height:1.5pt" o:hralign="center" o:hrstd="t" o:hr="t" fillcolor="#a0a0a0" stroked="f"/>
+        </w:pict>
+      </w:r>
+    </w:p>
+    <w:p>
+      <w:pPr>
+        <w:spacing w:after="0" w:line="240" w:lineRule="auto"/>
+        <w:ind w:right="5312"/>
+        <w:jc w:val="both"/>
+        <w:rPr>
+          <w:rFonts w:ascii="Lucida Bright" w:hAnsi="Lucida Bright"/>
+          <w:sz w:val="60"/>
+          <w:szCs w:val="60"/>
+        </w:rPr>
+      </w:pPr>
+      <w:r>
+        <w:rPr>
+          <w:rFonts w:ascii="Lucida Bright" w:hAnsi="Lucida Bright"/>
+          <w:b/>
+          <w:bCs/>
+          <w:sz w:val="60"/>
+          <w:szCs w:val="60"/>
+        </w:rPr>
+        <w:t>7. Are string methods changing original string?</w:t>
+      </w:r>
+    </w:p>
+    <w:p>
+      <w:pPr>
+        <w:spacing w:after="0" w:line="240" w:lineRule="auto"/>
+        <w:ind w:left="720" w:right="5312"/>
+        <w:jc w:val="both"/>
+        <w:rPr>
+          <w:rFonts w:ascii="Lucida Bright" w:hAnsi="Lucida Bright"/>
+          <w:sz w:val="60"/>
+          <w:szCs w:val="60"/>
+        </w:rPr>
+      </w:pPr>
+      <w:r>
+        <w:rPr>
+          <w:rFonts w:ascii="Lucida Bright" w:hAnsi="Lucida Bright"/>
+          <w:sz w:val="60"/>
+          <w:szCs w:val="60"/>
+        </w:rPr>
+        <w:t>a) Yes</w:t>
+      </w:r>
+    </w:p>
+    <w:p>
+      <w:pPr>
+        <w:spacing w:after="0" w:line="240" w:lineRule="auto"/>
+        <w:ind w:left="720" w:right="5312"/>
+        <w:jc w:val="both"/>
+        <w:rPr>
+          <w:rFonts w:ascii="Lucida Bright" w:hAnsi="Lucida Bright"/>
+          <w:sz w:val="60"/>
+          <w:szCs w:val="60"/>
+        </w:rPr>
+      </w:pPr>
+      <w:r>
+        <w:rPr>
+          <w:rFonts w:ascii="Lucida Bright" w:hAnsi="Lucida Bright"/>
+          <w:sz w:val="60"/>
+          <w:szCs w:val="60"/>
+        </w:rPr>
+        <w:t xml:space="preserve">b) No </w:t>
+      </w:r>
+      <w:r>
+        <w:rPr>
+          <w:rFonts w:ascii="Segoe UI Emoji" w:hAnsi="Segoe UI Emoji" w:cs="Segoe UI Emoji"/>
+          <w:sz w:val="60"/>
+          <w:szCs w:val="60"/>
+        </w:rPr>
+        <w:t>✅</w:t>
+      </w:r>
+    </w:p>
+    <w:p>
+      <w:pPr>
+        <w:spacing w:after="0" w:line="240" w:lineRule="auto"/>
+        <w:ind w:right="5312"/>
+        <w:jc w:val="both"/>
+        <w:rPr>
+          <w:rFonts w:ascii="Lucida Bright" w:hAnsi="Lucida Bright"/>
+          <w:sz w:val="60"/>
+          <w:szCs w:val="60"/>
+        </w:rPr>
+      </w:pPr>
+      <w:r>
+        <w:rPr>
+          <w:rFonts w:ascii="Lucida Bright" w:hAnsi="Lucida Bright"/>
+          <w:sz w:val="60"/>
+          <w:szCs w:val="60"/>
+        </w:rPr>
+        <w:pict w14:anchorId="1E848F62">
+          <v:rect id="_x0000_i1907" style="width:0;height:1.5pt" o:hralign="center" o:hrstd="t" o:hr="t" fillcolor="#a0a0a0" stroked="f"/>
+        </w:pict>
+      </w:r>
+    </w:p>
+    <w:p>
+      <w:pPr>
+        <w:spacing w:after="0" w:line="240" w:lineRule="auto"/>
+        <w:ind w:right="5312"/>
+        <w:jc w:val="both"/>
+        <w:rPr>
+          <w:rFonts w:ascii="Lucida Bright" w:hAnsi="Lucida Bright"/>
+          <w:sz w:val="60"/>
+          <w:szCs w:val="60"/>
+        </w:rPr>
+      </w:pPr>
+      <w:r>
+        <w:rPr>
+          <w:rFonts w:ascii="Lucida Bright" w:hAnsi="Lucida Bright"/>
+          <w:b/>
+          <w:bCs/>
+          <w:sz w:val="60"/>
+          <w:szCs w:val="60"/>
+        </w:rPr>
+        <w:t>8. "123".isdigit() returns</w:t>
+      </w:r>
+    </w:p>
+    <w:p>
+      <w:pPr>
+        <w:spacing w:after="0" w:line="240" w:lineRule="auto"/>
+        <w:ind w:left="720" w:right="5312"/>
+        <w:jc w:val="both"/>
+        <w:rPr>
+          <w:rFonts w:ascii="Lucida Bright" w:hAnsi="Lucida Bright"/>
+          <w:sz w:val="60"/>
+          <w:szCs w:val="60"/>
+        </w:rPr>
+      </w:pPr>
+      <w:r>
+        <w:rPr>
+          <w:rFonts w:ascii="Lucida Bright" w:hAnsi="Lucida Bright"/>
+          <w:sz w:val="60"/>
+          <w:szCs w:val="60"/>
+        </w:rPr>
+        <w:t xml:space="preserve">a) True </w:t>
+      </w:r>
+      <w:r>
+        <w:rPr>
+          <w:rFonts w:ascii="Segoe UI Emoji" w:hAnsi="Segoe UI Emoji" w:cs="Segoe UI Emoji"/>
+          <w:sz w:val="60"/>
+          <w:szCs w:val="60"/>
+        </w:rPr>
+        <w:t>✅</w:t>
+      </w:r>
+    </w:p>
+    <w:p>
+      <w:pPr>
+        <w:spacing w:after="0" w:line="240" w:lineRule="auto"/>
+        <w:ind w:left="720" w:right="5312"/>
+        <w:jc w:val="both"/>
+        <w:rPr>
+          <w:rFonts w:ascii="Lucida Bright" w:hAnsi="Lucida Bright"/>
+          <w:sz w:val="60"/>
+          <w:szCs w:val="60"/>
+        </w:rPr>
+      </w:pPr>
+      <w:r>
+        <w:rPr>
+          <w:rFonts w:ascii="Lucida Bright" w:hAnsi="Lucida Bright"/>
+          <w:sz w:val="60"/>
+          <w:szCs w:val="60"/>
+        </w:rPr>
+        <w:t>b) False</w:t>
+      </w:r>
+    </w:p>
+    <w:p>
+      <w:pPr>
+        <w:spacing w:after="0" w:line="240" w:lineRule="auto"/>
+        <w:ind w:right="5312"/>
+        <w:jc w:val="both"/>
+        <w:rPr>
+          <w:rFonts w:ascii="Lucida Bright" w:hAnsi="Lucida Bright"/>
+          <w:sz w:val="60"/>
+          <w:szCs w:val="60"/>
+        </w:rPr>
+      </w:pPr>
+      <w:r>
+        <w:rPr>
+          <w:rFonts w:ascii="Lucida Bright" w:hAnsi="Lucida Bright"/>
+          <w:sz w:val="60"/>
+          <w:szCs w:val="60"/>
+        </w:rPr>
+        <w:pict w14:anchorId="5E7D66DC">
+          <v:rect id="_x0000_i1908" style="width:0;height:1.5pt" o:hralign="center" o:hrstd="t" o:hr="t" fillcolor="#a0a0a0" stroked="f"/>
         </w:pict>
       </w:r>
     </w:p>
@@ -3364,6 +5572,123 @@
     </w:lvl>
   </w:abstractNum>
   <w:abstractNum w:abstractNumId="3" w15:restartNumberingAfterBreak="0">
+    <w:nsid w:val="0A5165AC"/>
+    <w:multiLevelType w:val="multilevel"/>
+    <w:tmpl w:val="99142BBC"/>
+    <w:lvl w:ilvl="0">
+      <w:start w:val="1"/>
+      <w:numFmt w:val="decimal"/>
+      <w:lvlText w:val="%1."/>
+      <w:lvlJc w:val="left"/>
+      <w:pPr>
+        <w:tabs>
+          <w:tab w:val="num" w:pos="720"/>
+        </w:tabs>
+        <w:ind w:left="720" w:hanging="360"/>
+      </w:pPr>
+    </w:lvl>
+    <w:lvl w:ilvl="1">
+      <w:start w:val="1"/>
+      <w:numFmt w:val="bullet"/>
+      <w:lvlText w:val="o"/>
+      <w:lvlJc w:val="left"/>
+      <w:pPr>
+        <w:tabs>
+          <w:tab w:val="num" w:pos="1440"/>
+        </w:tabs>
+        <w:ind w:left="1440" w:hanging="360"/>
+      </w:pPr>
+      <w:rPr>
+        <w:rFonts w:ascii="Courier New" w:hAnsi="Courier New" w:hint="default"/>
+        <w:sz w:val="20"/>
+      </w:rPr>
+    </w:lvl>
+    <w:lvl w:ilvl="2" w:tentative="1">
+      <w:start w:val="1"/>
+      <w:numFmt w:val="decimal"/>
+      <w:lvlText w:val="%3."/>
+      <w:lvlJc w:val="left"/>
+      <w:pPr>
+        <w:tabs>
+          <w:tab w:val="num" w:pos="2160"/>
+        </w:tabs>
+        <w:ind w:left="2160" w:hanging="360"/>
+      </w:pPr>
+    </w:lvl>
+    <w:lvl w:ilvl="3" w:tentative="1">
+      <w:start w:val="1"/>
+      <w:numFmt w:val="decimal"/>
+      <w:lvlText w:val="%4."/>
+      <w:lvlJc w:val="left"/>
+      <w:pPr>
+        <w:tabs>
+          <w:tab w:val="num" w:pos="2880"/>
+        </w:tabs>
+        <w:ind w:left="2880" w:hanging="360"/>
+      </w:pPr>
+    </w:lvl>
+    <w:lvl w:ilvl="4" w:tentative="1">
+      <w:start w:val="1"/>
+      <w:numFmt w:val="decimal"/>
+      <w:lvlText w:val="%5."/>
+      <w:lvlJc w:val="left"/>
+      <w:pPr>
+        <w:tabs>
+          <w:tab w:val="num" w:pos="3600"/>
+        </w:tabs>
+        <w:ind w:left="3600" w:hanging="360"/>
+      </w:pPr>
+    </w:lvl>
+    <w:lvl w:ilvl="5" w:tentative="1">
+      <w:start w:val="1"/>
+      <w:numFmt w:val="decimal"/>
+      <w:lvlText w:val="%6."/>
+      <w:lvlJc w:val="left"/>
+      <w:pPr>
+        <w:tabs>
+          <w:tab w:val="num" w:pos="4320"/>
+        </w:tabs>
+        <w:ind w:left="4320" w:hanging="360"/>
+      </w:pPr>
+    </w:lvl>
+    <w:lvl w:ilvl="6" w:tentative="1">
+      <w:start w:val="1"/>
+      <w:numFmt w:val="decimal"/>
+      <w:lvlText w:val="%7."/>
+      <w:lvlJc w:val="left"/>
+      <w:pPr>
+        <w:tabs>
+          <w:tab w:val="num" w:pos="5040"/>
+        </w:tabs>
+        <w:ind w:left="5040" w:hanging="360"/>
+      </w:pPr>
+    </w:lvl>
+    <w:lvl w:ilvl="7" w:tentative="1">
+      <w:start w:val="1"/>
+      <w:numFmt w:val="decimal"/>
+      <w:lvlText w:val="%8."/>
+      <w:lvlJc w:val="left"/>
+      <w:pPr>
+        <w:tabs>
+          <w:tab w:val="num" w:pos="5760"/>
+        </w:tabs>
+        <w:ind w:left="5760" w:hanging="360"/>
+      </w:pPr>
+    </w:lvl>
+    <w:lvl w:ilvl="8" w:tentative="1">
+      <w:start w:val="1"/>
+      <w:numFmt w:val="decimal"/>
+      <w:lvlText w:val="%9."/>
+      <w:lvlJc w:val="left"/>
+      <w:pPr>
+        <w:tabs>
+          <w:tab w:val="num" w:pos="6480"/>
+        </w:tabs>
+        <w:ind w:left="6480" w:hanging="360"/>
+      </w:pPr>
+    </w:lvl>
+  </w:abstractNum>
+  <w:abstractNum w:abstractNumId="4" w15:restartNumberingAfterBreak="0">
     <w:nsid w:val="0C000FA6"/>
     <w:multiLevelType w:val="multilevel"/>
     <w:tmpl w:val="23CA5C66"/>
@@ -3476,7 +5801,7 @@
       </w:pPr>
     </w:lvl>
   </w:abstractNum>
-  <w:abstractNum w:abstractNumId="4" w15:restartNumberingAfterBreak="0">
+  <w:abstractNum w:abstractNumId="5" w15:restartNumberingAfterBreak="0">
     <w:nsid w:val="0C3B53FF"/>
     <w:multiLevelType w:val="multilevel"/>
     <w:tmpl w:val="24288928"/>
@@ -3593,7 +5918,7 @@
       </w:pPr>
     </w:lvl>
   </w:abstractNum>
-  <w:abstractNum w:abstractNumId="5" w15:restartNumberingAfterBreak="0">
+  <w:abstractNum w:abstractNumId="6" w15:restartNumberingAfterBreak="0">
     <w:nsid w:val="0DA102DB"/>
     <w:multiLevelType w:val="hybridMultilevel"/>
     <w:tmpl w:val="90A2327C"/>
@@ -3706,7 +6031,156 @@
       </w:rPr>
     </w:lvl>
   </w:abstractNum>
-  <w:abstractNum w:abstractNumId="6" w15:restartNumberingAfterBreak="0">
+  <w:abstractNum w:abstractNumId="7" w15:restartNumberingAfterBreak="0">
+    <w:nsid w:val="0E464F6E"/>
+    <w:multiLevelType w:val="multilevel"/>
+    <w:tmpl w:val="E0B89B66"/>
+    <w:lvl w:ilvl="0">
+      <w:start w:val="1"/>
+      <w:numFmt w:val="bullet"/>
+      <w:lvlText w:val=""/>
+      <w:lvlJc w:val="left"/>
+      <w:pPr>
+        <w:tabs>
+          <w:tab w:val="num" w:pos="720"/>
+        </w:tabs>
+        <w:ind w:left="720" w:hanging="360"/>
+      </w:pPr>
+      <w:rPr>
+        <w:rFonts w:ascii="Symbol" w:hAnsi="Symbol" w:hint="default"/>
+        <w:sz w:val="20"/>
+      </w:rPr>
+    </w:lvl>
+    <w:lvl w:ilvl="1" w:tentative="1">
+      <w:start w:val="1"/>
+      <w:numFmt w:val="bullet"/>
+      <w:lvlText w:val="o"/>
+      <w:lvlJc w:val="left"/>
+      <w:pPr>
+        <w:tabs>
+          <w:tab w:val="num" w:pos="1440"/>
+        </w:tabs>
+        <w:ind w:left="1440" w:hanging="360"/>
+      </w:pPr>
+      <w:rPr>
+        <w:rFonts w:ascii="Courier New" w:hAnsi="Courier New" w:hint="default"/>
+        <w:sz w:val="20"/>
+      </w:rPr>
+    </w:lvl>
+    <w:lvl w:ilvl="2" w:tentative="1">
+      <w:start w:val="1"/>
+      <w:numFmt w:val="bullet"/>
+      <w:lvlText w:val=""/>
+      <w:lvlJc w:val="left"/>
+      <w:pPr>
+        <w:tabs>
+          <w:tab w:val="num" w:pos="2160"/>
+        </w:tabs>
+        <w:ind w:left="2160" w:hanging="360"/>
+      </w:pPr>
+      <w:rPr>
+        <w:rFonts w:ascii="Wingdings" w:hAnsi="Wingdings" w:hint="default"/>
+        <w:sz w:val="20"/>
+      </w:rPr>
+    </w:lvl>
+    <w:lvl w:ilvl="3" w:tentative="1">
+      <w:start w:val="1"/>
+      <w:numFmt w:val="bullet"/>
+      <w:lvlText w:val=""/>
+      <w:lvlJc w:val="left"/>
+      <w:pPr>
+        <w:tabs>
+          <w:tab w:val="num" w:pos="2880"/>
+        </w:tabs>
+        <w:ind w:left="2880" w:hanging="360"/>
+      </w:pPr>
+      <w:rPr>
+        <w:rFonts w:ascii="Wingdings" w:hAnsi="Wingdings" w:hint="default"/>
+        <w:sz w:val="20"/>
+      </w:rPr>
+    </w:lvl>
+    <w:lvl w:ilvl="4" w:tentative="1">
+      <w:start w:val="1"/>
+      <w:numFmt w:val="bullet"/>
+      <w:lvlText w:val=""/>
+      <w:lvlJc w:val="left"/>
+      <w:pPr>
+        <w:tabs>
+          <w:tab w:val="num" w:pos="3600"/>
+        </w:tabs>
+        <w:ind w:left="3600" w:hanging="360"/>
+      </w:pPr>
+      <w:rPr>
+        <w:rFonts w:ascii="Wingdings" w:hAnsi="Wingdings" w:hint="default"/>
+        <w:sz w:val="20"/>
+      </w:rPr>
+    </w:lvl>
+    <w:lvl w:ilvl="5" w:tentative="1">
+      <w:start w:val="1"/>
+      <w:numFmt w:val="bullet"/>
+      <w:lvlText w:val=""/>
+      <w:lvlJc w:val="left"/>
+      <w:pPr>
+        <w:tabs>
+          <w:tab w:val="num" w:pos="4320"/>
+        </w:tabs>
+        <w:ind w:left="4320" w:hanging="360"/>
+      </w:pPr>
+      <w:rPr>
+        <w:rFonts w:ascii="Wingdings" w:hAnsi="Wingdings" w:hint="default"/>
+        <w:sz w:val="20"/>
+      </w:rPr>
+    </w:lvl>
+    <w:lvl w:ilvl="6" w:tentative="1">
+      <w:start w:val="1"/>
+      <w:numFmt w:val="bullet"/>
+      <w:lvlText w:val=""/>
+      <w:lvlJc w:val="left"/>
+      <w:pPr>
+        <w:tabs>
+          <w:tab w:val="num" w:pos="5040"/>
+        </w:tabs>
+        <w:ind w:left="5040" w:hanging="360"/>
+      </w:pPr>
+      <w:rPr>
+        <w:rFonts w:ascii="Wingdings" w:hAnsi="Wingdings" w:hint="default"/>
+        <w:sz w:val="20"/>
+      </w:rPr>
+    </w:lvl>
+    <w:lvl w:ilvl="7" w:tentative="1">
+      <w:start w:val="1"/>
+      <w:numFmt w:val="bullet"/>
+      <w:lvlText w:val=""/>
+      <w:lvlJc w:val="left"/>
+      <w:pPr>
+        <w:tabs>
+          <w:tab w:val="num" w:pos="5760"/>
+        </w:tabs>
+        <w:ind w:left="5760" w:hanging="360"/>
+      </w:pPr>
+      <w:rPr>
+        <w:rFonts w:ascii="Wingdings" w:hAnsi="Wingdings" w:hint="default"/>
+        <w:sz w:val="20"/>
+      </w:rPr>
+    </w:lvl>
+    <w:lvl w:ilvl="8" w:tentative="1">
+      <w:start w:val="1"/>
+      <w:numFmt w:val="bullet"/>
+      <w:lvlText w:val=""/>
+      <w:lvlJc w:val="left"/>
+      <w:pPr>
+        <w:tabs>
+          <w:tab w:val="num" w:pos="6480"/>
+        </w:tabs>
+        <w:ind w:left="6480" w:hanging="360"/>
+      </w:pPr>
+      <w:rPr>
+        <w:rFonts w:ascii="Wingdings" w:hAnsi="Wingdings" w:hint="default"/>
+        <w:sz w:val="20"/>
+      </w:rPr>
+    </w:lvl>
+  </w:abstractNum>
+  <w:abstractNum w:abstractNumId="8" w15:restartNumberingAfterBreak="0">
     <w:nsid w:val="10FE2032"/>
     <w:multiLevelType w:val="multilevel"/>
     <w:tmpl w:val="BC48A4FE"/>
@@ -3855,7 +6329,156 @@
       </w:rPr>
     </w:lvl>
   </w:abstractNum>
-  <w:abstractNum w:abstractNumId="7" w15:restartNumberingAfterBreak="0">
+  <w:abstractNum w:abstractNumId="9" w15:restartNumberingAfterBreak="0">
+    <w:nsid w:val="111D3E40"/>
+    <w:multiLevelType w:val="multilevel"/>
+    <w:tmpl w:val="DD5EDEB6"/>
+    <w:lvl w:ilvl="0">
+      <w:start w:val="1"/>
+      <w:numFmt w:val="bullet"/>
+      <w:lvlText w:val=""/>
+      <w:lvlJc w:val="left"/>
+      <w:pPr>
+        <w:tabs>
+          <w:tab w:val="num" w:pos="720"/>
+        </w:tabs>
+        <w:ind w:left="720" w:hanging="360"/>
+      </w:pPr>
+      <w:rPr>
+        <w:rFonts w:ascii="Symbol" w:hAnsi="Symbol" w:hint="default"/>
+        <w:sz w:val="20"/>
+      </w:rPr>
+    </w:lvl>
+    <w:lvl w:ilvl="1" w:tentative="1">
+      <w:start w:val="1"/>
+      <w:numFmt w:val="bullet"/>
+      <w:lvlText w:val="o"/>
+      <w:lvlJc w:val="left"/>
+      <w:pPr>
+        <w:tabs>
+          <w:tab w:val="num" w:pos="1440"/>
+        </w:tabs>
+        <w:ind w:left="1440" w:hanging="360"/>
+      </w:pPr>
+      <w:rPr>
+        <w:rFonts w:ascii="Courier New" w:hAnsi="Courier New" w:hint="default"/>
+        <w:sz w:val="20"/>
+      </w:rPr>
+    </w:lvl>
+    <w:lvl w:ilvl="2" w:tentative="1">
+      <w:start w:val="1"/>
+      <w:numFmt w:val="bullet"/>
+      <w:lvlText w:val=""/>
+      <w:lvlJc w:val="left"/>
+      <w:pPr>
+        <w:tabs>
+          <w:tab w:val="num" w:pos="2160"/>
+        </w:tabs>
+        <w:ind w:left="2160" w:hanging="360"/>
+      </w:pPr>
+      <w:rPr>
+        <w:rFonts w:ascii="Wingdings" w:hAnsi="Wingdings" w:hint="default"/>
+        <w:sz w:val="20"/>
+      </w:rPr>
+    </w:lvl>
+    <w:lvl w:ilvl="3" w:tentative="1">
+      <w:start w:val="1"/>
+      <w:numFmt w:val="bullet"/>
+      <w:lvlText w:val=""/>
+      <w:lvlJc w:val="left"/>
+      <w:pPr>
+        <w:tabs>
+          <w:tab w:val="num" w:pos="2880"/>
+        </w:tabs>
+        <w:ind w:left="2880" w:hanging="360"/>
+      </w:pPr>
+      <w:rPr>
+        <w:rFonts w:ascii="Wingdings" w:hAnsi="Wingdings" w:hint="default"/>
+        <w:sz w:val="20"/>
+      </w:rPr>
+    </w:lvl>
+    <w:lvl w:ilvl="4" w:tentative="1">
+      <w:start w:val="1"/>
+      <w:numFmt w:val="bullet"/>
+      <w:lvlText w:val=""/>
+      <w:lvlJc w:val="left"/>
+      <w:pPr>
+        <w:tabs>
+          <w:tab w:val="num" w:pos="3600"/>
+        </w:tabs>
+        <w:ind w:left="3600" w:hanging="360"/>
+      </w:pPr>
+      <w:rPr>
+        <w:rFonts w:ascii="Wingdings" w:hAnsi="Wingdings" w:hint="default"/>
+        <w:sz w:val="20"/>
+      </w:rPr>
+    </w:lvl>
+    <w:lvl w:ilvl="5" w:tentative="1">
+      <w:start w:val="1"/>
+      <w:numFmt w:val="bullet"/>
+      <w:lvlText w:val=""/>
+      <w:lvlJc w:val="left"/>
+      <w:pPr>
+        <w:tabs>
+          <w:tab w:val="num" w:pos="4320"/>
+        </w:tabs>
+        <w:ind w:left="4320" w:hanging="360"/>
+      </w:pPr>
+      <w:rPr>
+        <w:rFonts w:ascii="Wingdings" w:hAnsi="Wingdings" w:hint="default"/>
+        <w:sz w:val="20"/>
+      </w:rPr>
+    </w:lvl>
+    <w:lvl w:ilvl="6" w:tentative="1">
+      <w:start w:val="1"/>
+      <w:numFmt w:val="bullet"/>
+      <w:lvlText w:val=""/>
+      <w:lvlJc w:val="left"/>
+      <w:pPr>
+        <w:tabs>
+          <w:tab w:val="num" w:pos="5040"/>
+        </w:tabs>
+        <w:ind w:left="5040" w:hanging="360"/>
+      </w:pPr>
+      <w:rPr>
+        <w:rFonts w:ascii="Wingdings" w:hAnsi="Wingdings" w:hint="default"/>
+        <w:sz w:val="20"/>
+      </w:rPr>
+    </w:lvl>
+    <w:lvl w:ilvl="7" w:tentative="1">
+      <w:start w:val="1"/>
+      <w:numFmt w:val="bullet"/>
+      <w:lvlText w:val=""/>
+      <w:lvlJc w:val="left"/>
+      <w:pPr>
+        <w:tabs>
+          <w:tab w:val="num" w:pos="5760"/>
+        </w:tabs>
+        <w:ind w:left="5760" w:hanging="360"/>
+      </w:pPr>
+      <w:rPr>
+        <w:rFonts w:ascii="Wingdings" w:hAnsi="Wingdings" w:hint="default"/>
+        <w:sz w:val="20"/>
+      </w:rPr>
+    </w:lvl>
+    <w:lvl w:ilvl="8" w:tentative="1">
+      <w:start w:val="1"/>
+      <w:numFmt w:val="bullet"/>
+      <w:lvlText w:val=""/>
+      <w:lvlJc w:val="left"/>
+      <w:pPr>
+        <w:tabs>
+          <w:tab w:val="num" w:pos="6480"/>
+        </w:tabs>
+        <w:ind w:left="6480" w:hanging="360"/>
+      </w:pPr>
+      <w:rPr>
+        <w:rFonts w:ascii="Wingdings" w:hAnsi="Wingdings" w:hint="default"/>
+        <w:sz w:val="20"/>
+      </w:rPr>
+    </w:lvl>
+  </w:abstractNum>
+  <w:abstractNum w:abstractNumId="10" w15:restartNumberingAfterBreak="0">
     <w:nsid w:val="134D2A58"/>
     <w:multiLevelType w:val="multilevel"/>
     <w:tmpl w:val="6884F996"/>
@@ -3972,7 +6595,7 @@
       </w:pPr>
     </w:lvl>
   </w:abstractNum>
-  <w:abstractNum w:abstractNumId="8" w15:restartNumberingAfterBreak="0">
+  <w:abstractNum w:abstractNumId="11" w15:restartNumberingAfterBreak="0">
     <w:nsid w:val="17607EA3"/>
     <w:multiLevelType w:val="hybridMultilevel"/>
     <w:tmpl w:val="457E4190"/>
@@ -4085,7 +6708,156 @@
       </w:rPr>
     </w:lvl>
   </w:abstractNum>
-  <w:abstractNum w:abstractNumId="9" w15:restartNumberingAfterBreak="0">
+  <w:abstractNum w:abstractNumId="12" w15:restartNumberingAfterBreak="0">
+    <w:nsid w:val="1A266942"/>
+    <w:multiLevelType w:val="multilevel"/>
+    <w:tmpl w:val="8DC66700"/>
+    <w:lvl w:ilvl="0">
+      <w:start w:val="1"/>
+      <w:numFmt w:val="bullet"/>
+      <w:lvlText w:val=""/>
+      <w:lvlJc w:val="left"/>
+      <w:pPr>
+        <w:tabs>
+          <w:tab w:val="num" w:pos="720"/>
+        </w:tabs>
+        <w:ind w:left="720" w:hanging="360"/>
+      </w:pPr>
+      <w:rPr>
+        <w:rFonts w:ascii="Symbol" w:hAnsi="Symbol" w:hint="default"/>
+        <w:sz w:val="20"/>
+      </w:rPr>
+    </w:lvl>
+    <w:lvl w:ilvl="1" w:tentative="1">
+      <w:start w:val="1"/>
+      <w:numFmt w:val="bullet"/>
+      <w:lvlText w:val="o"/>
+      <w:lvlJc w:val="left"/>
+      <w:pPr>
+        <w:tabs>
+          <w:tab w:val="num" w:pos="1440"/>
+        </w:tabs>
+        <w:ind w:left="1440" w:hanging="360"/>
+      </w:pPr>
+      <w:rPr>
+        <w:rFonts w:ascii="Courier New" w:hAnsi="Courier New" w:hint="default"/>
+        <w:sz w:val="20"/>
+      </w:rPr>
+    </w:lvl>
+    <w:lvl w:ilvl="2" w:tentative="1">
+      <w:start w:val="1"/>
+      <w:numFmt w:val="bullet"/>
+      <w:lvlText w:val=""/>
+      <w:lvlJc w:val="left"/>
+      <w:pPr>
+        <w:tabs>
+          <w:tab w:val="num" w:pos="2160"/>
+        </w:tabs>
+        <w:ind w:left="2160" w:hanging="360"/>
+      </w:pPr>
+      <w:rPr>
+        <w:rFonts w:ascii="Wingdings" w:hAnsi="Wingdings" w:hint="default"/>
+        <w:sz w:val="20"/>
+      </w:rPr>
+    </w:lvl>
+    <w:lvl w:ilvl="3" w:tentative="1">
+      <w:start w:val="1"/>
+      <w:numFmt w:val="bullet"/>
+      <w:lvlText w:val=""/>
+      <w:lvlJc w:val="left"/>
+      <w:pPr>
+        <w:tabs>
+          <w:tab w:val="num" w:pos="2880"/>
+        </w:tabs>
+        <w:ind w:left="2880" w:hanging="360"/>
+      </w:pPr>
+      <w:rPr>
+        <w:rFonts w:ascii="Wingdings" w:hAnsi="Wingdings" w:hint="default"/>
+        <w:sz w:val="20"/>
+      </w:rPr>
+    </w:lvl>
+    <w:lvl w:ilvl="4" w:tentative="1">
+      <w:start w:val="1"/>
+      <w:numFmt w:val="bullet"/>
+      <w:lvlText w:val=""/>
+      <w:lvlJc w:val="left"/>
+      <w:pPr>
+        <w:tabs>
+          <w:tab w:val="num" w:pos="3600"/>
+        </w:tabs>
+        <w:ind w:left="3600" w:hanging="360"/>
+      </w:pPr>
+      <w:rPr>
+        <w:rFonts w:ascii="Wingdings" w:hAnsi="Wingdings" w:hint="default"/>
+        <w:sz w:val="20"/>
+      </w:rPr>
+    </w:lvl>
+    <w:lvl w:ilvl="5" w:tentative="1">
+      <w:start w:val="1"/>
+      <w:numFmt w:val="bullet"/>
+      <w:lvlText w:val=""/>
+      <w:lvlJc w:val="left"/>
+      <w:pPr>
+        <w:tabs>
+          <w:tab w:val="num" w:pos="4320"/>
+        </w:tabs>
+        <w:ind w:left="4320" w:hanging="360"/>
+      </w:pPr>
+      <w:rPr>
+        <w:rFonts w:ascii="Wingdings" w:hAnsi="Wingdings" w:hint="default"/>
+        <w:sz w:val="20"/>
+      </w:rPr>
+    </w:lvl>
+    <w:lvl w:ilvl="6" w:tentative="1">
+      <w:start w:val="1"/>
+      <w:numFmt w:val="bullet"/>
+      <w:lvlText w:val=""/>
+      <w:lvlJc w:val="left"/>
+      <w:pPr>
+        <w:tabs>
+          <w:tab w:val="num" w:pos="5040"/>
+        </w:tabs>
+        <w:ind w:left="5040" w:hanging="360"/>
+      </w:pPr>
+      <w:rPr>
+        <w:rFonts w:ascii="Wingdings" w:hAnsi="Wingdings" w:hint="default"/>
+        <w:sz w:val="20"/>
+      </w:rPr>
+    </w:lvl>
+    <w:lvl w:ilvl="7" w:tentative="1">
+      <w:start w:val="1"/>
+      <w:numFmt w:val="bullet"/>
+      <w:lvlText w:val=""/>
+      <w:lvlJc w:val="left"/>
+      <w:pPr>
+        <w:tabs>
+          <w:tab w:val="num" w:pos="5760"/>
+        </w:tabs>
+        <w:ind w:left="5760" w:hanging="360"/>
+      </w:pPr>
+      <w:rPr>
+        <w:rFonts w:ascii="Wingdings" w:hAnsi="Wingdings" w:hint="default"/>
+        <w:sz w:val="20"/>
+      </w:rPr>
+    </w:lvl>
+    <w:lvl w:ilvl="8" w:tentative="1">
+      <w:start w:val="1"/>
+      <w:numFmt w:val="bullet"/>
+      <w:lvlText w:val=""/>
+      <w:lvlJc w:val="left"/>
+      <w:pPr>
+        <w:tabs>
+          <w:tab w:val="num" w:pos="6480"/>
+        </w:tabs>
+        <w:ind w:left="6480" w:hanging="360"/>
+      </w:pPr>
+      <w:rPr>
+        <w:rFonts w:ascii="Wingdings" w:hAnsi="Wingdings" w:hint="default"/>
+        <w:sz w:val="20"/>
+      </w:rPr>
+    </w:lvl>
+  </w:abstractNum>
+  <w:abstractNum w:abstractNumId="13" w15:restartNumberingAfterBreak="0">
     <w:nsid w:val="1A526FE1"/>
     <w:multiLevelType w:val="multilevel"/>
     <w:tmpl w:val="D59AEE64"/>
@@ -4202,7 +6974,305 @@
       </w:pPr>
     </w:lvl>
   </w:abstractNum>
-  <w:abstractNum w:abstractNumId="10" w15:restartNumberingAfterBreak="0">
+  <w:abstractNum w:abstractNumId="14" w15:restartNumberingAfterBreak="0">
+    <w:nsid w:val="1DDC3787"/>
+    <w:multiLevelType w:val="multilevel"/>
+    <w:tmpl w:val="CB3AF450"/>
+    <w:lvl w:ilvl="0">
+      <w:start w:val="1"/>
+      <w:numFmt w:val="bullet"/>
+      <w:lvlText w:val=""/>
+      <w:lvlJc w:val="left"/>
+      <w:pPr>
+        <w:tabs>
+          <w:tab w:val="num" w:pos="720"/>
+        </w:tabs>
+        <w:ind w:left="720" w:hanging="360"/>
+      </w:pPr>
+      <w:rPr>
+        <w:rFonts w:ascii="Symbol" w:hAnsi="Symbol" w:hint="default"/>
+        <w:sz w:val="20"/>
+      </w:rPr>
+    </w:lvl>
+    <w:lvl w:ilvl="1" w:tentative="1">
+      <w:start w:val="1"/>
+      <w:numFmt w:val="bullet"/>
+      <w:lvlText w:val="o"/>
+      <w:lvlJc w:val="left"/>
+      <w:pPr>
+        <w:tabs>
+          <w:tab w:val="num" w:pos="1440"/>
+        </w:tabs>
+        <w:ind w:left="1440" w:hanging="360"/>
+      </w:pPr>
+      <w:rPr>
+        <w:rFonts w:ascii="Courier New" w:hAnsi="Courier New" w:hint="default"/>
+        <w:sz w:val="20"/>
+      </w:rPr>
+    </w:lvl>
+    <w:lvl w:ilvl="2" w:tentative="1">
+      <w:start w:val="1"/>
+      <w:numFmt w:val="bullet"/>
+      <w:lvlText w:val=""/>
+      <w:lvlJc w:val="left"/>
+      <w:pPr>
+        <w:tabs>
+          <w:tab w:val="num" w:pos="2160"/>
+        </w:tabs>
+        <w:ind w:left="2160" w:hanging="360"/>
+      </w:pPr>
+      <w:rPr>
+        <w:rFonts w:ascii="Wingdings" w:hAnsi="Wingdings" w:hint="default"/>
+        <w:sz w:val="20"/>
+      </w:rPr>
+    </w:lvl>
+    <w:lvl w:ilvl="3" w:tentative="1">
+      <w:start w:val="1"/>
+      <w:numFmt w:val="bullet"/>
+      <w:lvlText w:val=""/>
+      <w:lvlJc w:val="left"/>
+      <w:pPr>
+        <w:tabs>
+          <w:tab w:val="num" w:pos="2880"/>
+        </w:tabs>
+        <w:ind w:left="2880" w:hanging="360"/>
+      </w:pPr>
+      <w:rPr>
+        <w:rFonts w:ascii="Wingdings" w:hAnsi="Wingdings" w:hint="default"/>
+        <w:sz w:val="20"/>
+      </w:rPr>
+    </w:lvl>
+    <w:lvl w:ilvl="4" w:tentative="1">
+      <w:start w:val="1"/>
+      <w:numFmt w:val="bullet"/>
+      <w:lvlText w:val=""/>
+      <w:lvlJc w:val="left"/>
+      <w:pPr>
+        <w:tabs>
+          <w:tab w:val="num" w:pos="3600"/>
+        </w:tabs>
+        <w:ind w:left="3600" w:hanging="360"/>
+      </w:pPr>
+      <w:rPr>
+        <w:rFonts w:ascii="Wingdings" w:hAnsi="Wingdings" w:hint="default"/>
+        <w:sz w:val="20"/>
+      </w:rPr>
+    </w:lvl>
+    <w:lvl w:ilvl="5" w:tentative="1">
+      <w:start w:val="1"/>
+      <w:numFmt w:val="bullet"/>
+      <w:lvlText w:val=""/>
+      <w:lvlJc w:val="left"/>
+      <w:pPr>
+        <w:tabs>
+          <w:tab w:val="num" w:pos="4320"/>
+        </w:tabs>
+        <w:ind w:left="4320" w:hanging="360"/>
+      </w:pPr>
+      <w:rPr>
+        <w:rFonts w:ascii="Wingdings" w:hAnsi="Wingdings" w:hint="default"/>
+        <w:sz w:val="20"/>
+      </w:rPr>
+    </w:lvl>
+    <w:lvl w:ilvl="6" w:tentative="1">
+      <w:start w:val="1"/>
+      <w:numFmt w:val="bullet"/>
+      <w:lvlText w:val=""/>
+      <w:lvlJc w:val="left"/>
+      <w:pPr>
+        <w:tabs>
+          <w:tab w:val="num" w:pos="5040"/>
+        </w:tabs>
+        <w:ind w:left="5040" w:hanging="360"/>
+      </w:pPr>
+      <w:rPr>
+        <w:rFonts w:ascii="Wingdings" w:hAnsi="Wingdings" w:hint="default"/>
+        <w:sz w:val="20"/>
+      </w:rPr>
+    </w:lvl>
+    <w:lvl w:ilvl="7" w:tentative="1">
+      <w:start w:val="1"/>
+      <w:numFmt w:val="bullet"/>
+      <w:lvlText w:val=""/>
+      <w:lvlJc w:val="left"/>
+      <w:pPr>
+        <w:tabs>
+          <w:tab w:val="num" w:pos="5760"/>
+        </w:tabs>
+        <w:ind w:left="5760" w:hanging="360"/>
+      </w:pPr>
+      <w:rPr>
+        <w:rFonts w:ascii="Wingdings" w:hAnsi="Wingdings" w:hint="default"/>
+        <w:sz w:val="20"/>
+      </w:rPr>
+    </w:lvl>
+    <w:lvl w:ilvl="8" w:tentative="1">
+      <w:start w:val="1"/>
+      <w:numFmt w:val="bullet"/>
+      <w:lvlText w:val=""/>
+      <w:lvlJc w:val="left"/>
+      <w:pPr>
+        <w:tabs>
+          <w:tab w:val="num" w:pos="6480"/>
+        </w:tabs>
+        <w:ind w:left="6480" w:hanging="360"/>
+      </w:pPr>
+      <w:rPr>
+        <w:rFonts w:ascii="Wingdings" w:hAnsi="Wingdings" w:hint="default"/>
+        <w:sz w:val="20"/>
+      </w:rPr>
+    </w:lvl>
+  </w:abstractNum>
+  <w:abstractNum w:abstractNumId="15" w15:restartNumberingAfterBreak="0">
+    <w:nsid w:val="1F985420"/>
+    <w:multiLevelType w:val="multilevel"/>
+    <w:tmpl w:val="0C3E1180"/>
+    <w:lvl w:ilvl="0">
+      <w:start w:val="1"/>
+      <w:numFmt w:val="bullet"/>
+      <w:lvlText w:val=""/>
+      <w:lvlJc w:val="left"/>
+      <w:pPr>
+        <w:tabs>
+          <w:tab w:val="num" w:pos="720"/>
+        </w:tabs>
+        <w:ind w:left="720" w:hanging="360"/>
+      </w:pPr>
+      <w:rPr>
+        <w:rFonts w:ascii="Symbol" w:hAnsi="Symbol" w:hint="default"/>
+        <w:sz w:val="20"/>
+      </w:rPr>
+    </w:lvl>
+    <w:lvl w:ilvl="1" w:tentative="1">
+      <w:start w:val="1"/>
+      <w:numFmt w:val="bullet"/>
+      <w:lvlText w:val="o"/>
+      <w:lvlJc w:val="left"/>
+      <w:pPr>
+        <w:tabs>
+          <w:tab w:val="num" w:pos="1440"/>
+        </w:tabs>
+        <w:ind w:left="1440" w:hanging="360"/>
+      </w:pPr>
+      <w:rPr>
+        <w:rFonts w:ascii="Courier New" w:hAnsi="Courier New" w:hint="default"/>
+        <w:sz w:val="20"/>
+      </w:rPr>
+    </w:lvl>
+    <w:lvl w:ilvl="2" w:tentative="1">
+      <w:start w:val="1"/>
+      <w:numFmt w:val="bullet"/>
+      <w:lvlText w:val=""/>
+      <w:lvlJc w:val="left"/>
+      <w:pPr>
+        <w:tabs>
+          <w:tab w:val="num" w:pos="2160"/>
+        </w:tabs>
+        <w:ind w:left="2160" w:hanging="360"/>
+      </w:pPr>
+      <w:rPr>
+        <w:rFonts w:ascii="Wingdings" w:hAnsi="Wingdings" w:hint="default"/>
+        <w:sz w:val="20"/>
+      </w:rPr>
+    </w:lvl>
+    <w:lvl w:ilvl="3" w:tentative="1">
+      <w:start w:val="1"/>
+      <w:numFmt w:val="bullet"/>
+      <w:lvlText w:val=""/>
+      <w:lvlJc w:val="left"/>
+      <w:pPr>
+        <w:tabs>
+          <w:tab w:val="num" w:pos="2880"/>
+        </w:tabs>
+        <w:ind w:left="2880" w:hanging="360"/>
+      </w:pPr>
+      <w:rPr>
+        <w:rFonts w:ascii="Wingdings" w:hAnsi="Wingdings" w:hint="default"/>
+        <w:sz w:val="20"/>
+      </w:rPr>
+    </w:lvl>
+    <w:lvl w:ilvl="4" w:tentative="1">
+      <w:start w:val="1"/>
+      <w:numFmt w:val="bullet"/>
+      <w:lvlText w:val=""/>
+      <w:lvlJc w:val="left"/>
+      <w:pPr>
+        <w:tabs>
+          <w:tab w:val="num" w:pos="3600"/>
+        </w:tabs>
+        <w:ind w:left="3600" w:hanging="360"/>
+      </w:pPr>
+      <w:rPr>
+        <w:rFonts w:ascii="Wingdings" w:hAnsi="Wingdings" w:hint="default"/>
+        <w:sz w:val="20"/>
+      </w:rPr>
+    </w:lvl>
+    <w:lvl w:ilvl="5" w:tentative="1">
+      <w:start w:val="1"/>
+      <w:numFmt w:val="bullet"/>
+      <w:lvlText w:val=""/>
+      <w:lvlJc w:val="left"/>
+      <w:pPr>
+        <w:tabs>
+          <w:tab w:val="num" w:pos="4320"/>
+        </w:tabs>
+        <w:ind w:left="4320" w:hanging="360"/>
+      </w:pPr>
+      <w:rPr>
+        <w:rFonts w:ascii="Wingdings" w:hAnsi="Wingdings" w:hint="default"/>
+        <w:sz w:val="20"/>
+      </w:rPr>
+    </w:lvl>
+    <w:lvl w:ilvl="6" w:tentative="1">
+      <w:start w:val="1"/>
+      <w:numFmt w:val="bullet"/>
+      <w:lvlText w:val=""/>
+      <w:lvlJc w:val="left"/>
+      <w:pPr>
+        <w:tabs>
+          <w:tab w:val="num" w:pos="5040"/>
+        </w:tabs>
+        <w:ind w:left="5040" w:hanging="360"/>
+      </w:pPr>
+      <w:rPr>
+        <w:rFonts w:ascii="Wingdings" w:hAnsi="Wingdings" w:hint="default"/>
+        <w:sz w:val="20"/>
+      </w:rPr>
+    </w:lvl>
+    <w:lvl w:ilvl="7" w:tentative="1">
+      <w:start w:val="1"/>
+      <w:numFmt w:val="bullet"/>
+      <w:lvlText w:val=""/>
+      <w:lvlJc w:val="left"/>
+      <w:pPr>
+        <w:tabs>
+          <w:tab w:val="num" w:pos="5760"/>
+        </w:tabs>
+        <w:ind w:left="5760" w:hanging="360"/>
+      </w:pPr>
+      <w:rPr>
+        <w:rFonts w:ascii="Wingdings" w:hAnsi="Wingdings" w:hint="default"/>
+        <w:sz w:val="20"/>
+      </w:rPr>
+    </w:lvl>
+    <w:lvl w:ilvl="8" w:tentative="1">
+      <w:start w:val="1"/>
+      <w:numFmt w:val="bullet"/>
+      <w:lvlText w:val=""/>
+      <w:lvlJc w:val="left"/>
+      <w:pPr>
+        <w:tabs>
+          <w:tab w:val="num" w:pos="6480"/>
+        </w:tabs>
+        <w:ind w:left="6480" w:hanging="360"/>
+      </w:pPr>
+      <w:rPr>
+        <w:rFonts w:ascii="Wingdings" w:hAnsi="Wingdings" w:hint="default"/>
+        <w:sz w:val="20"/>
+      </w:rPr>
+    </w:lvl>
+  </w:abstractNum>
+  <w:abstractNum w:abstractNumId="16" w15:restartNumberingAfterBreak="0">
     <w:nsid w:val="2EBD4B9D"/>
     <w:multiLevelType w:val="multilevel"/>
     <w:tmpl w:val="14D6A5A0"/>
@@ -4315,7 +7385,156 @@
       </w:pPr>
     </w:lvl>
   </w:abstractNum>
-  <w:abstractNum w:abstractNumId="11" w15:restartNumberingAfterBreak="0">
+  <w:abstractNum w:abstractNumId="17" w15:restartNumberingAfterBreak="0">
+    <w:nsid w:val="3B3228A5"/>
+    <w:multiLevelType w:val="multilevel"/>
+    <w:tmpl w:val="F9CA440E"/>
+    <w:lvl w:ilvl="0">
+      <w:start w:val="1"/>
+      <w:numFmt w:val="bullet"/>
+      <w:lvlText w:val=""/>
+      <w:lvlJc w:val="left"/>
+      <w:pPr>
+        <w:tabs>
+          <w:tab w:val="num" w:pos="720"/>
+        </w:tabs>
+        <w:ind w:left="720" w:hanging="360"/>
+      </w:pPr>
+      <w:rPr>
+        <w:rFonts w:ascii="Symbol" w:hAnsi="Symbol" w:hint="default"/>
+        <w:sz w:val="20"/>
+      </w:rPr>
+    </w:lvl>
+    <w:lvl w:ilvl="1" w:tentative="1">
+      <w:start w:val="1"/>
+      <w:numFmt w:val="bullet"/>
+      <w:lvlText w:val="o"/>
+      <w:lvlJc w:val="left"/>
+      <w:pPr>
+        <w:tabs>
+          <w:tab w:val="num" w:pos="1440"/>
+        </w:tabs>
+        <w:ind w:left="1440" w:hanging="360"/>
+      </w:pPr>
+      <w:rPr>
+        <w:rFonts w:ascii="Courier New" w:hAnsi="Courier New" w:hint="default"/>
+        <w:sz w:val="20"/>
+      </w:rPr>
+    </w:lvl>
+    <w:lvl w:ilvl="2" w:tentative="1">
+      <w:start w:val="1"/>
+      <w:numFmt w:val="bullet"/>
+      <w:lvlText w:val=""/>
+      <w:lvlJc w:val="left"/>
+      <w:pPr>
+        <w:tabs>
+          <w:tab w:val="num" w:pos="2160"/>
+        </w:tabs>
+        <w:ind w:left="2160" w:hanging="360"/>
+      </w:pPr>
+      <w:rPr>
+        <w:rFonts w:ascii="Wingdings" w:hAnsi="Wingdings" w:hint="default"/>
+        <w:sz w:val="20"/>
+      </w:rPr>
+    </w:lvl>
+    <w:lvl w:ilvl="3" w:tentative="1">
+      <w:start w:val="1"/>
+      <w:numFmt w:val="bullet"/>
+      <w:lvlText w:val=""/>
+      <w:lvlJc w:val="left"/>
+      <w:pPr>
+        <w:tabs>
+          <w:tab w:val="num" w:pos="2880"/>
+        </w:tabs>
+        <w:ind w:left="2880" w:hanging="360"/>
+      </w:pPr>
+      <w:rPr>
+        <w:rFonts w:ascii="Wingdings" w:hAnsi="Wingdings" w:hint="default"/>
+        <w:sz w:val="20"/>
+      </w:rPr>
+    </w:lvl>
+    <w:lvl w:ilvl="4" w:tentative="1">
+      <w:start w:val="1"/>
+      <w:numFmt w:val="bullet"/>
+      <w:lvlText w:val=""/>
+      <w:lvlJc w:val="left"/>
+      <w:pPr>
+        <w:tabs>
+          <w:tab w:val="num" w:pos="3600"/>
+        </w:tabs>
+        <w:ind w:left="3600" w:hanging="360"/>
+      </w:pPr>
+      <w:rPr>
+        <w:rFonts w:ascii="Wingdings" w:hAnsi="Wingdings" w:hint="default"/>
+        <w:sz w:val="20"/>
+      </w:rPr>
+    </w:lvl>
+    <w:lvl w:ilvl="5" w:tentative="1">
+      <w:start w:val="1"/>
+      <w:numFmt w:val="bullet"/>
+      <w:lvlText w:val=""/>
+      <w:lvlJc w:val="left"/>
+      <w:pPr>
+        <w:tabs>
+          <w:tab w:val="num" w:pos="4320"/>
+        </w:tabs>
+        <w:ind w:left="4320" w:hanging="360"/>
+      </w:pPr>
+      <w:rPr>
+        <w:rFonts w:ascii="Wingdings" w:hAnsi="Wingdings" w:hint="default"/>
+        <w:sz w:val="20"/>
+      </w:rPr>
+    </w:lvl>
+    <w:lvl w:ilvl="6" w:tentative="1">
+      <w:start w:val="1"/>
+      <w:numFmt w:val="bullet"/>
+      <w:lvlText w:val=""/>
+      <w:lvlJc w:val="left"/>
+      <w:pPr>
+        <w:tabs>
+          <w:tab w:val="num" w:pos="5040"/>
+        </w:tabs>
+        <w:ind w:left="5040" w:hanging="360"/>
+      </w:pPr>
+      <w:rPr>
+        <w:rFonts w:ascii="Wingdings" w:hAnsi="Wingdings" w:hint="default"/>
+        <w:sz w:val="20"/>
+      </w:rPr>
+    </w:lvl>
+    <w:lvl w:ilvl="7" w:tentative="1">
+      <w:start w:val="1"/>
+      <w:numFmt w:val="bullet"/>
+      <w:lvlText w:val=""/>
+      <w:lvlJc w:val="left"/>
+      <w:pPr>
+        <w:tabs>
+          <w:tab w:val="num" w:pos="5760"/>
+        </w:tabs>
+        <w:ind w:left="5760" w:hanging="360"/>
+      </w:pPr>
+      <w:rPr>
+        <w:rFonts w:ascii="Wingdings" w:hAnsi="Wingdings" w:hint="default"/>
+        <w:sz w:val="20"/>
+      </w:rPr>
+    </w:lvl>
+    <w:lvl w:ilvl="8" w:tentative="1">
+      <w:start w:val="1"/>
+      <w:numFmt w:val="bullet"/>
+      <w:lvlText w:val=""/>
+      <w:lvlJc w:val="left"/>
+      <w:pPr>
+        <w:tabs>
+          <w:tab w:val="num" w:pos="6480"/>
+        </w:tabs>
+        <w:ind w:left="6480" w:hanging="360"/>
+      </w:pPr>
+      <w:rPr>
+        <w:rFonts w:ascii="Wingdings" w:hAnsi="Wingdings" w:hint="default"/>
+        <w:sz w:val="20"/>
+      </w:rPr>
+    </w:lvl>
+  </w:abstractNum>
+  <w:abstractNum w:abstractNumId="18" w15:restartNumberingAfterBreak="0">
     <w:nsid w:val="41836EE4"/>
     <w:multiLevelType w:val="hybridMultilevel"/>
     <w:tmpl w:val="D9AE6AAE"/>
@@ -4428,7 +7647,7 @@
       </w:rPr>
     </w:lvl>
   </w:abstractNum>
-  <w:abstractNum w:abstractNumId="12" w15:restartNumberingAfterBreak="0">
+  <w:abstractNum w:abstractNumId="19" w15:restartNumberingAfterBreak="0">
     <w:nsid w:val="44B06541"/>
     <w:multiLevelType w:val="hybridMultilevel"/>
     <w:tmpl w:val="53A2CB68"/>
@@ -4541,7 +7760,7 @@
       </w:rPr>
     </w:lvl>
   </w:abstractNum>
-  <w:abstractNum w:abstractNumId="13" w15:restartNumberingAfterBreak="0">
+  <w:abstractNum w:abstractNumId="20" w15:restartNumberingAfterBreak="0">
     <w:nsid w:val="469A4810"/>
     <w:multiLevelType w:val="multilevel"/>
     <w:tmpl w:val="7FAA0AF2"/>
@@ -4654,7 +7873,7 @@
       </w:pPr>
     </w:lvl>
   </w:abstractNum>
-  <w:abstractNum w:abstractNumId="14" w15:restartNumberingAfterBreak="0">
+  <w:abstractNum w:abstractNumId="21" w15:restartNumberingAfterBreak="0">
     <w:nsid w:val="4B5E1B3F"/>
     <w:multiLevelType w:val="multilevel"/>
     <w:tmpl w:val="01B4C152"/>
@@ -4771,7 +7990,156 @@
       </w:pPr>
     </w:lvl>
   </w:abstractNum>
-  <w:abstractNum w:abstractNumId="15" w15:restartNumberingAfterBreak="0">
+  <w:abstractNum w:abstractNumId="22" w15:restartNumberingAfterBreak="0">
+    <w:nsid w:val="51027CC4"/>
+    <w:multiLevelType w:val="multilevel"/>
+    <w:tmpl w:val="98F2F080"/>
+    <w:lvl w:ilvl="0">
+      <w:start w:val="1"/>
+      <w:numFmt w:val="bullet"/>
+      <w:lvlText w:val=""/>
+      <w:lvlJc w:val="left"/>
+      <w:pPr>
+        <w:tabs>
+          <w:tab w:val="num" w:pos="720"/>
+        </w:tabs>
+        <w:ind w:left="720" w:hanging="360"/>
+      </w:pPr>
+      <w:rPr>
+        <w:rFonts w:ascii="Symbol" w:hAnsi="Symbol" w:hint="default"/>
+        <w:sz w:val="20"/>
+      </w:rPr>
+    </w:lvl>
+    <w:lvl w:ilvl="1" w:tentative="1">
+      <w:start w:val="1"/>
+      <w:numFmt w:val="bullet"/>
+      <w:lvlText w:val="o"/>
+      <w:lvlJc w:val="left"/>
+      <w:pPr>
+        <w:tabs>
+          <w:tab w:val="num" w:pos="1440"/>
+        </w:tabs>
+        <w:ind w:left="1440" w:hanging="360"/>
+      </w:pPr>
+      <w:rPr>
+        <w:rFonts w:ascii="Courier New" w:hAnsi="Courier New" w:hint="default"/>
+        <w:sz w:val="20"/>
+      </w:rPr>
+    </w:lvl>
+    <w:lvl w:ilvl="2" w:tentative="1">
+      <w:start w:val="1"/>
+      <w:numFmt w:val="bullet"/>
+      <w:lvlText w:val=""/>
+      <w:lvlJc w:val="left"/>
+      <w:pPr>
+        <w:tabs>
+          <w:tab w:val="num" w:pos="2160"/>
+        </w:tabs>
+        <w:ind w:left="2160" w:hanging="360"/>
+      </w:pPr>
+      <w:rPr>
+        <w:rFonts w:ascii="Wingdings" w:hAnsi="Wingdings" w:hint="default"/>
+        <w:sz w:val="20"/>
+      </w:rPr>
+    </w:lvl>
+    <w:lvl w:ilvl="3" w:tentative="1">
+      <w:start w:val="1"/>
+      <w:numFmt w:val="bullet"/>
+      <w:lvlText w:val=""/>
+      <w:lvlJc w:val="left"/>
+      <w:pPr>
+        <w:tabs>
+          <w:tab w:val="num" w:pos="2880"/>
+        </w:tabs>
+        <w:ind w:left="2880" w:hanging="360"/>
+      </w:pPr>
+      <w:rPr>
+        <w:rFonts w:ascii="Wingdings" w:hAnsi="Wingdings" w:hint="default"/>
+        <w:sz w:val="20"/>
+      </w:rPr>
+    </w:lvl>
+    <w:lvl w:ilvl="4" w:tentative="1">
+      <w:start w:val="1"/>
+      <w:numFmt w:val="bullet"/>
+      <w:lvlText w:val=""/>
+      <w:lvlJc w:val="left"/>
+      <w:pPr>
+        <w:tabs>
+          <w:tab w:val="num" w:pos="3600"/>
+        </w:tabs>
+        <w:ind w:left="3600" w:hanging="360"/>
+      </w:pPr>
+      <w:rPr>
+        <w:rFonts w:ascii="Wingdings" w:hAnsi="Wingdings" w:hint="default"/>
+        <w:sz w:val="20"/>
+      </w:rPr>
+    </w:lvl>
+    <w:lvl w:ilvl="5" w:tentative="1">
+      <w:start w:val="1"/>
+      <w:numFmt w:val="bullet"/>
+      <w:lvlText w:val=""/>
+      <w:lvlJc w:val="left"/>
+      <w:pPr>
+        <w:tabs>
+          <w:tab w:val="num" w:pos="4320"/>
+        </w:tabs>
+        <w:ind w:left="4320" w:hanging="360"/>
+      </w:pPr>
+      <w:rPr>
+        <w:rFonts w:ascii="Wingdings" w:hAnsi="Wingdings" w:hint="default"/>
+        <w:sz w:val="20"/>
+      </w:rPr>
+    </w:lvl>
+    <w:lvl w:ilvl="6" w:tentative="1">
+      <w:start w:val="1"/>
+      <w:numFmt w:val="bullet"/>
+      <w:lvlText w:val=""/>
+      <w:lvlJc w:val="left"/>
+      <w:pPr>
+        <w:tabs>
+          <w:tab w:val="num" w:pos="5040"/>
+        </w:tabs>
+        <w:ind w:left="5040" w:hanging="360"/>
+      </w:pPr>
+      <w:rPr>
+        <w:rFonts w:ascii="Wingdings" w:hAnsi="Wingdings" w:hint="default"/>
+        <w:sz w:val="20"/>
+      </w:rPr>
+    </w:lvl>
+    <w:lvl w:ilvl="7" w:tentative="1">
+      <w:start w:val="1"/>
+      <w:numFmt w:val="bullet"/>
+      <w:lvlText w:val=""/>
+      <w:lvlJc w:val="left"/>
+      <w:pPr>
+        <w:tabs>
+          <w:tab w:val="num" w:pos="5760"/>
+        </w:tabs>
+        <w:ind w:left="5760" w:hanging="360"/>
+      </w:pPr>
+      <w:rPr>
+        <w:rFonts w:ascii="Wingdings" w:hAnsi="Wingdings" w:hint="default"/>
+        <w:sz w:val="20"/>
+      </w:rPr>
+    </w:lvl>
+    <w:lvl w:ilvl="8" w:tentative="1">
+      <w:start w:val="1"/>
+      <w:numFmt w:val="bullet"/>
+      <w:lvlText w:val=""/>
+      <w:lvlJc w:val="left"/>
+      <w:pPr>
+        <w:tabs>
+          <w:tab w:val="num" w:pos="6480"/>
+        </w:tabs>
+        <w:ind w:left="6480" w:hanging="360"/>
+      </w:pPr>
+      <w:rPr>
+        <w:rFonts w:ascii="Wingdings" w:hAnsi="Wingdings" w:hint="default"/>
+        <w:sz w:val="20"/>
+      </w:rPr>
+    </w:lvl>
+  </w:abstractNum>
+  <w:abstractNum w:abstractNumId="23" w15:restartNumberingAfterBreak="0">
     <w:nsid w:val="573B492F"/>
     <w:multiLevelType w:val="multilevel"/>
     <w:tmpl w:val="A1EAFF80"/>
@@ -4888,7 +8256,7 @@
       </w:pPr>
     </w:lvl>
   </w:abstractNum>
-  <w:abstractNum w:abstractNumId="16" w15:restartNumberingAfterBreak="0">
+  <w:abstractNum w:abstractNumId="24" w15:restartNumberingAfterBreak="0">
     <w:nsid w:val="621A3D60"/>
     <w:multiLevelType w:val="multilevel"/>
     <w:tmpl w:val="B986ED66"/>
@@ -5001,7 +8369,7 @@
       </w:pPr>
     </w:lvl>
   </w:abstractNum>
-  <w:abstractNum w:abstractNumId="17" w15:restartNumberingAfterBreak="0">
+  <w:abstractNum w:abstractNumId="25" w15:restartNumberingAfterBreak="0">
     <w:nsid w:val="631266D1"/>
     <w:multiLevelType w:val="hybridMultilevel"/>
     <w:tmpl w:val="38D6C162"/>
@@ -5114,7 +8482,7 @@
       </w:rPr>
     </w:lvl>
   </w:abstractNum>
-  <w:abstractNum w:abstractNumId="18" w15:restartNumberingAfterBreak="0">
+  <w:abstractNum w:abstractNumId="26" w15:restartNumberingAfterBreak="0">
     <w:nsid w:val="671567C5"/>
     <w:multiLevelType w:val="hybridMultilevel"/>
     <w:tmpl w:val="7FDED90E"/>
@@ -5227,7 +8595,156 @@
       </w:rPr>
     </w:lvl>
   </w:abstractNum>
-  <w:abstractNum w:abstractNumId="19" w15:restartNumberingAfterBreak="0">
+  <w:abstractNum w:abstractNumId="27" w15:restartNumberingAfterBreak="0">
+    <w:nsid w:val="6A29042A"/>
+    <w:multiLevelType w:val="multilevel"/>
+    <w:tmpl w:val="E59E9F92"/>
+    <w:lvl w:ilvl="0">
+      <w:start w:val="1"/>
+      <w:numFmt w:val="bullet"/>
+      <w:lvlText w:val=""/>
+      <w:lvlJc w:val="left"/>
+      <w:pPr>
+        <w:tabs>
+          <w:tab w:val="num" w:pos="720"/>
+        </w:tabs>
+        <w:ind w:left="720" w:hanging="360"/>
+      </w:pPr>
+      <w:rPr>
+        <w:rFonts w:ascii="Symbol" w:hAnsi="Symbol" w:hint="default"/>
+        <w:sz w:val="20"/>
+      </w:rPr>
+    </w:lvl>
+    <w:lvl w:ilvl="1" w:tentative="1">
+      <w:start w:val="1"/>
+      <w:numFmt w:val="bullet"/>
+      <w:lvlText w:val="o"/>
+      <w:lvlJc w:val="left"/>
+      <w:pPr>
+        <w:tabs>
+          <w:tab w:val="num" w:pos="1440"/>
+        </w:tabs>
+        <w:ind w:left="1440" w:hanging="360"/>
+      </w:pPr>
+      <w:rPr>
+        <w:rFonts w:ascii="Courier New" w:hAnsi="Courier New" w:hint="default"/>
+        <w:sz w:val="20"/>
+      </w:rPr>
+    </w:lvl>
+    <w:lvl w:ilvl="2" w:tentative="1">
+      <w:start w:val="1"/>
+      <w:numFmt w:val="bullet"/>
+      <w:lvlText w:val=""/>
+      <w:lvlJc w:val="left"/>
+      <w:pPr>
+        <w:tabs>
+          <w:tab w:val="num" w:pos="2160"/>
+        </w:tabs>
+        <w:ind w:left="2160" w:hanging="360"/>
+      </w:pPr>
+      <w:rPr>
+        <w:rFonts w:ascii="Wingdings" w:hAnsi="Wingdings" w:hint="default"/>
+        <w:sz w:val="20"/>
+      </w:rPr>
+    </w:lvl>
+    <w:lvl w:ilvl="3" w:tentative="1">
+      <w:start w:val="1"/>
+      <w:numFmt w:val="bullet"/>
+      <w:lvlText w:val=""/>
+      <w:lvlJc w:val="left"/>
+      <w:pPr>
+        <w:tabs>
+          <w:tab w:val="num" w:pos="2880"/>
+        </w:tabs>
+        <w:ind w:left="2880" w:hanging="360"/>
+      </w:pPr>
+      <w:rPr>
+        <w:rFonts w:ascii="Wingdings" w:hAnsi="Wingdings" w:hint="default"/>
+        <w:sz w:val="20"/>
+      </w:rPr>
+    </w:lvl>
+    <w:lvl w:ilvl="4" w:tentative="1">
+      <w:start w:val="1"/>
+      <w:numFmt w:val="bullet"/>
+      <w:lvlText w:val=""/>
+      <w:lvlJc w:val="left"/>
+      <w:pPr>
+        <w:tabs>
+          <w:tab w:val="num" w:pos="3600"/>
+        </w:tabs>
+        <w:ind w:left="3600" w:hanging="360"/>
+      </w:pPr>
+      <w:rPr>
+        <w:rFonts w:ascii="Wingdings" w:hAnsi="Wingdings" w:hint="default"/>
+        <w:sz w:val="20"/>
+      </w:rPr>
+    </w:lvl>
+    <w:lvl w:ilvl="5" w:tentative="1">
+      <w:start w:val="1"/>
+      <w:numFmt w:val="bullet"/>
+      <w:lvlText w:val=""/>
+      <w:lvlJc w:val="left"/>
+      <w:pPr>
+        <w:tabs>
+          <w:tab w:val="num" w:pos="4320"/>
+        </w:tabs>
+        <w:ind w:left="4320" w:hanging="360"/>
+      </w:pPr>
+      <w:rPr>
+        <w:rFonts w:ascii="Wingdings" w:hAnsi="Wingdings" w:hint="default"/>
+        <w:sz w:val="20"/>
+      </w:rPr>
+    </w:lvl>
+    <w:lvl w:ilvl="6" w:tentative="1">
+      <w:start w:val="1"/>
+      <w:numFmt w:val="bullet"/>
+      <w:lvlText w:val=""/>
+      <w:lvlJc w:val="left"/>
+      <w:pPr>
+        <w:tabs>
+          <w:tab w:val="num" w:pos="5040"/>
+        </w:tabs>
+        <w:ind w:left="5040" w:hanging="360"/>
+      </w:pPr>
+      <w:rPr>
+        <w:rFonts w:ascii="Wingdings" w:hAnsi="Wingdings" w:hint="default"/>
+        <w:sz w:val="20"/>
+      </w:rPr>
+    </w:lvl>
+    <w:lvl w:ilvl="7" w:tentative="1">
+      <w:start w:val="1"/>
+      <w:numFmt w:val="bullet"/>
+      <w:lvlText w:val=""/>
+      <w:lvlJc w:val="left"/>
+      <w:pPr>
+        <w:tabs>
+          <w:tab w:val="num" w:pos="5760"/>
+        </w:tabs>
+        <w:ind w:left="5760" w:hanging="360"/>
+      </w:pPr>
+      <w:rPr>
+        <w:rFonts w:ascii="Wingdings" w:hAnsi="Wingdings" w:hint="default"/>
+        <w:sz w:val="20"/>
+      </w:rPr>
+    </w:lvl>
+    <w:lvl w:ilvl="8" w:tentative="1">
+      <w:start w:val="1"/>
+      <w:numFmt w:val="bullet"/>
+      <w:lvlText w:val=""/>
+      <w:lvlJc w:val="left"/>
+      <w:pPr>
+        <w:tabs>
+          <w:tab w:val="num" w:pos="6480"/>
+        </w:tabs>
+        <w:ind w:left="6480" w:hanging="360"/>
+      </w:pPr>
+      <w:rPr>
+        <w:rFonts w:ascii="Wingdings" w:hAnsi="Wingdings" w:hint="default"/>
+        <w:sz w:val="20"/>
+      </w:rPr>
+    </w:lvl>
+  </w:abstractNum>
+  <w:abstractNum w:abstractNumId="28" w15:restartNumberingAfterBreak="0">
     <w:nsid w:val="6CA1392A"/>
     <w:multiLevelType w:val="multilevel"/>
     <w:tmpl w:val="5C4422F6"/>
@@ -5344,7 +8861,156 @@
       </w:pPr>
     </w:lvl>
   </w:abstractNum>
-  <w:abstractNum w:abstractNumId="20" w15:restartNumberingAfterBreak="0">
+  <w:abstractNum w:abstractNumId="29" w15:restartNumberingAfterBreak="0">
+    <w:nsid w:val="7181416C"/>
+    <w:multiLevelType w:val="multilevel"/>
+    <w:tmpl w:val="0128BF3E"/>
+    <w:lvl w:ilvl="0">
+      <w:start w:val="1"/>
+      <w:numFmt w:val="bullet"/>
+      <w:lvlText w:val=""/>
+      <w:lvlJc w:val="left"/>
+      <w:pPr>
+        <w:tabs>
+          <w:tab w:val="num" w:pos="720"/>
+        </w:tabs>
+        <w:ind w:left="720" w:hanging="360"/>
+      </w:pPr>
+      <w:rPr>
+        <w:rFonts w:ascii="Symbol" w:hAnsi="Symbol" w:hint="default"/>
+        <w:sz w:val="20"/>
+      </w:rPr>
+    </w:lvl>
+    <w:lvl w:ilvl="1" w:tentative="1">
+      <w:start w:val="1"/>
+      <w:numFmt w:val="bullet"/>
+      <w:lvlText w:val="o"/>
+      <w:lvlJc w:val="left"/>
+      <w:pPr>
+        <w:tabs>
+          <w:tab w:val="num" w:pos="1440"/>
+        </w:tabs>
+        <w:ind w:left="1440" w:hanging="360"/>
+      </w:pPr>
+      <w:rPr>
+        <w:rFonts w:ascii="Courier New" w:hAnsi="Courier New" w:hint="default"/>
+        <w:sz w:val="20"/>
+      </w:rPr>
+    </w:lvl>
+    <w:lvl w:ilvl="2" w:tentative="1">
+      <w:start w:val="1"/>
+      <w:numFmt w:val="bullet"/>
+      <w:lvlText w:val=""/>
+      <w:lvlJc w:val="left"/>
+      <w:pPr>
+        <w:tabs>
+          <w:tab w:val="num" w:pos="2160"/>
+        </w:tabs>
+        <w:ind w:left="2160" w:hanging="360"/>
+      </w:pPr>
+      <w:rPr>
+        <w:rFonts w:ascii="Wingdings" w:hAnsi="Wingdings" w:hint="default"/>
+        <w:sz w:val="20"/>
+      </w:rPr>
+    </w:lvl>
+    <w:lvl w:ilvl="3" w:tentative="1">
+      <w:start w:val="1"/>
+      <w:numFmt w:val="bullet"/>
+      <w:lvlText w:val=""/>
+      <w:lvlJc w:val="left"/>
+      <w:pPr>
+        <w:tabs>
+          <w:tab w:val="num" w:pos="2880"/>
+        </w:tabs>
+        <w:ind w:left="2880" w:hanging="360"/>
+      </w:pPr>
+      <w:rPr>
+        <w:rFonts w:ascii="Wingdings" w:hAnsi="Wingdings" w:hint="default"/>
+        <w:sz w:val="20"/>
+      </w:rPr>
+    </w:lvl>
+    <w:lvl w:ilvl="4" w:tentative="1">
+      <w:start w:val="1"/>
+      <w:numFmt w:val="bullet"/>
+      <w:lvlText w:val=""/>
+      <w:lvlJc w:val="left"/>
+      <w:pPr>
+        <w:tabs>
+          <w:tab w:val="num" w:pos="3600"/>
+        </w:tabs>
+        <w:ind w:left="3600" w:hanging="360"/>
+      </w:pPr>
+      <w:rPr>
+        <w:rFonts w:ascii="Wingdings" w:hAnsi="Wingdings" w:hint="default"/>
+        <w:sz w:val="20"/>
+      </w:rPr>
+    </w:lvl>
+    <w:lvl w:ilvl="5" w:tentative="1">
+      <w:start w:val="1"/>
+      <w:numFmt w:val="bullet"/>
+      <w:lvlText w:val=""/>
+      <w:lvlJc w:val="left"/>
+      <w:pPr>
+        <w:tabs>
+          <w:tab w:val="num" w:pos="4320"/>
+        </w:tabs>
+        <w:ind w:left="4320" w:hanging="360"/>
+      </w:pPr>
+      <w:rPr>
+        <w:rFonts w:ascii="Wingdings" w:hAnsi="Wingdings" w:hint="default"/>
+        <w:sz w:val="20"/>
+      </w:rPr>
+    </w:lvl>
+    <w:lvl w:ilvl="6" w:tentative="1">
+      <w:start w:val="1"/>
+      <w:numFmt w:val="bullet"/>
+      <w:lvlText w:val=""/>
+      <w:lvlJc w:val="left"/>
+      <w:pPr>
+        <w:tabs>
+          <w:tab w:val="num" w:pos="5040"/>
+        </w:tabs>
+        <w:ind w:left="5040" w:hanging="360"/>
+      </w:pPr>
+      <w:rPr>
+        <w:rFonts w:ascii="Wingdings" w:hAnsi="Wingdings" w:hint="default"/>
+        <w:sz w:val="20"/>
+      </w:rPr>
+    </w:lvl>
+    <w:lvl w:ilvl="7" w:tentative="1">
+      <w:start w:val="1"/>
+      <w:numFmt w:val="bullet"/>
+      <w:lvlText w:val=""/>
+      <w:lvlJc w:val="left"/>
+      <w:pPr>
+        <w:tabs>
+          <w:tab w:val="num" w:pos="5760"/>
+        </w:tabs>
+        <w:ind w:left="5760" w:hanging="360"/>
+      </w:pPr>
+      <w:rPr>
+        <w:rFonts w:ascii="Wingdings" w:hAnsi="Wingdings" w:hint="default"/>
+        <w:sz w:val="20"/>
+      </w:rPr>
+    </w:lvl>
+    <w:lvl w:ilvl="8" w:tentative="1">
+      <w:start w:val="1"/>
+      <w:numFmt w:val="bullet"/>
+      <w:lvlText w:val=""/>
+      <w:lvlJc w:val="left"/>
+      <w:pPr>
+        <w:tabs>
+          <w:tab w:val="num" w:pos="6480"/>
+        </w:tabs>
+        <w:ind w:left="6480" w:hanging="360"/>
+      </w:pPr>
+      <w:rPr>
+        <w:rFonts w:ascii="Wingdings" w:hAnsi="Wingdings" w:hint="default"/>
+        <w:sz w:val="20"/>
+      </w:rPr>
+    </w:lvl>
+  </w:abstractNum>
+  <w:abstractNum w:abstractNumId="30" w15:restartNumberingAfterBreak="0">
     <w:nsid w:val="75AC2A28"/>
     <w:multiLevelType w:val="hybridMultilevel"/>
     <w:tmpl w:val="E8188152"/>
@@ -5457,68 +9123,402 @@
       </w:rPr>
     </w:lvl>
   </w:abstractNum>
+  <w:abstractNum w:abstractNumId="31" w15:restartNumberingAfterBreak="0">
+    <w:nsid w:val="791A1E60"/>
+    <w:multiLevelType w:val="multilevel"/>
+    <w:tmpl w:val="2500CBAA"/>
+    <w:lvl w:ilvl="0">
+      <w:start w:val="1"/>
+      <w:numFmt w:val="bullet"/>
+      <w:lvlText w:val=""/>
+      <w:lvlJc w:val="left"/>
+      <w:pPr>
+        <w:tabs>
+          <w:tab w:val="num" w:pos="720"/>
+        </w:tabs>
+        <w:ind w:left="720" w:hanging="360"/>
+      </w:pPr>
+      <w:rPr>
+        <w:rFonts w:ascii="Symbol" w:hAnsi="Symbol" w:hint="default"/>
+        <w:sz w:val="20"/>
+      </w:rPr>
+    </w:lvl>
+    <w:lvl w:ilvl="1" w:tentative="1">
+      <w:start w:val="1"/>
+      <w:numFmt w:val="bullet"/>
+      <w:lvlText w:val="o"/>
+      <w:lvlJc w:val="left"/>
+      <w:pPr>
+        <w:tabs>
+          <w:tab w:val="num" w:pos="1440"/>
+        </w:tabs>
+        <w:ind w:left="1440" w:hanging="360"/>
+      </w:pPr>
+      <w:rPr>
+        <w:rFonts w:ascii="Courier New" w:hAnsi="Courier New" w:hint="default"/>
+        <w:sz w:val="20"/>
+      </w:rPr>
+    </w:lvl>
+    <w:lvl w:ilvl="2" w:tentative="1">
+      <w:start w:val="1"/>
+      <w:numFmt w:val="bullet"/>
+      <w:lvlText w:val=""/>
+      <w:lvlJc w:val="left"/>
+      <w:pPr>
+        <w:tabs>
+          <w:tab w:val="num" w:pos="2160"/>
+        </w:tabs>
+        <w:ind w:left="2160" w:hanging="360"/>
+      </w:pPr>
+      <w:rPr>
+        <w:rFonts w:ascii="Wingdings" w:hAnsi="Wingdings" w:hint="default"/>
+        <w:sz w:val="20"/>
+      </w:rPr>
+    </w:lvl>
+    <w:lvl w:ilvl="3" w:tentative="1">
+      <w:start w:val="1"/>
+      <w:numFmt w:val="bullet"/>
+      <w:lvlText w:val=""/>
+      <w:lvlJc w:val="left"/>
+      <w:pPr>
+        <w:tabs>
+          <w:tab w:val="num" w:pos="2880"/>
+        </w:tabs>
+        <w:ind w:left="2880" w:hanging="360"/>
+      </w:pPr>
+      <w:rPr>
+        <w:rFonts w:ascii="Wingdings" w:hAnsi="Wingdings" w:hint="default"/>
+        <w:sz w:val="20"/>
+      </w:rPr>
+    </w:lvl>
+    <w:lvl w:ilvl="4" w:tentative="1">
+      <w:start w:val="1"/>
+      <w:numFmt w:val="bullet"/>
+      <w:lvlText w:val=""/>
+      <w:lvlJc w:val="left"/>
+      <w:pPr>
+        <w:tabs>
+          <w:tab w:val="num" w:pos="3600"/>
+        </w:tabs>
+        <w:ind w:left="3600" w:hanging="360"/>
+      </w:pPr>
+      <w:rPr>
+        <w:rFonts w:ascii="Wingdings" w:hAnsi="Wingdings" w:hint="default"/>
+        <w:sz w:val="20"/>
+      </w:rPr>
+    </w:lvl>
+    <w:lvl w:ilvl="5" w:tentative="1">
+      <w:start w:val="1"/>
+      <w:numFmt w:val="bullet"/>
+      <w:lvlText w:val=""/>
+      <w:lvlJc w:val="left"/>
+      <w:pPr>
+        <w:tabs>
+          <w:tab w:val="num" w:pos="4320"/>
+        </w:tabs>
+        <w:ind w:left="4320" w:hanging="360"/>
+      </w:pPr>
+      <w:rPr>
+        <w:rFonts w:ascii="Wingdings" w:hAnsi="Wingdings" w:hint="default"/>
+        <w:sz w:val="20"/>
+      </w:rPr>
+    </w:lvl>
+    <w:lvl w:ilvl="6" w:tentative="1">
+      <w:start w:val="1"/>
+      <w:numFmt w:val="bullet"/>
+      <w:lvlText w:val=""/>
+      <w:lvlJc w:val="left"/>
+      <w:pPr>
+        <w:tabs>
+          <w:tab w:val="num" w:pos="5040"/>
+        </w:tabs>
+        <w:ind w:left="5040" w:hanging="360"/>
+      </w:pPr>
+      <w:rPr>
+        <w:rFonts w:ascii="Wingdings" w:hAnsi="Wingdings" w:hint="default"/>
+        <w:sz w:val="20"/>
+      </w:rPr>
+    </w:lvl>
+    <w:lvl w:ilvl="7" w:tentative="1">
+      <w:start w:val="1"/>
+      <w:numFmt w:val="bullet"/>
+      <w:lvlText w:val=""/>
+      <w:lvlJc w:val="left"/>
+      <w:pPr>
+        <w:tabs>
+          <w:tab w:val="num" w:pos="5760"/>
+        </w:tabs>
+        <w:ind w:left="5760" w:hanging="360"/>
+      </w:pPr>
+      <w:rPr>
+        <w:rFonts w:ascii="Wingdings" w:hAnsi="Wingdings" w:hint="default"/>
+        <w:sz w:val="20"/>
+      </w:rPr>
+    </w:lvl>
+    <w:lvl w:ilvl="8" w:tentative="1">
+      <w:start w:val="1"/>
+      <w:numFmt w:val="bullet"/>
+      <w:lvlText w:val=""/>
+      <w:lvlJc w:val="left"/>
+      <w:pPr>
+        <w:tabs>
+          <w:tab w:val="num" w:pos="6480"/>
+        </w:tabs>
+        <w:ind w:left="6480" w:hanging="360"/>
+      </w:pPr>
+      <w:rPr>
+        <w:rFonts w:ascii="Wingdings" w:hAnsi="Wingdings" w:hint="default"/>
+        <w:sz w:val="20"/>
+      </w:rPr>
+    </w:lvl>
+  </w:abstractNum>
+  <w:abstractNum w:abstractNumId="32" w15:restartNumberingAfterBreak="0">
+    <w:nsid w:val="7AA610F4"/>
+    <w:multiLevelType w:val="multilevel"/>
+    <w:tmpl w:val="25D6D344"/>
+    <w:lvl w:ilvl="0">
+      <w:start w:val="1"/>
+      <w:numFmt w:val="bullet"/>
+      <w:lvlText w:val=""/>
+      <w:lvlJc w:val="left"/>
+      <w:pPr>
+        <w:tabs>
+          <w:tab w:val="num" w:pos="720"/>
+        </w:tabs>
+        <w:ind w:left="720" w:hanging="360"/>
+      </w:pPr>
+      <w:rPr>
+        <w:rFonts w:ascii="Symbol" w:hAnsi="Symbol" w:hint="default"/>
+        <w:sz w:val="20"/>
+      </w:rPr>
+    </w:lvl>
+    <w:lvl w:ilvl="1" w:tentative="1">
+      <w:start w:val="1"/>
+      <w:numFmt w:val="bullet"/>
+      <w:lvlText w:val="o"/>
+      <w:lvlJc w:val="left"/>
+      <w:pPr>
+        <w:tabs>
+          <w:tab w:val="num" w:pos="1440"/>
+        </w:tabs>
+        <w:ind w:left="1440" w:hanging="360"/>
+      </w:pPr>
+      <w:rPr>
+        <w:rFonts w:ascii="Courier New" w:hAnsi="Courier New" w:hint="default"/>
+        <w:sz w:val="20"/>
+      </w:rPr>
+    </w:lvl>
+    <w:lvl w:ilvl="2" w:tentative="1">
+      <w:start w:val="1"/>
+      <w:numFmt w:val="bullet"/>
+      <w:lvlText w:val=""/>
+      <w:lvlJc w:val="left"/>
+      <w:pPr>
+        <w:tabs>
+          <w:tab w:val="num" w:pos="2160"/>
+        </w:tabs>
+        <w:ind w:left="2160" w:hanging="360"/>
+      </w:pPr>
+      <w:rPr>
+        <w:rFonts w:ascii="Wingdings" w:hAnsi="Wingdings" w:hint="default"/>
+        <w:sz w:val="20"/>
+      </w:rPr>
+    </w:lvl>
+    <w:lvl w:ilvl="3" w:tentative="1">
+      <w:start w:val="1"/>
+      <w:numFmt w:val="bullet"/>
+      <w:lvlText w:val=""/>
+      <w:lvlJc w:val="left"/>
+      <w:pPr>
+        <w:tabs>
+          <w:tab w:val="num" w:pos="2880"/>
+        </w:tabs>
+        <w:ind w:left="2880" w:hanging="360"/>
+      </w:pPr>
+      <w:rPr>
+        <w:rFonts w:ascii="Wingdings" w:hAnsi="Wingdings" w:hint="default"/>
+        <w:sz w:val="20"/>
+      </w:rPr>
+    </w:lvl>
+    <w:lvl w:ilvl="4" w:tentative="1">
+      <w:start w:val="1"/>
+      <w:numFmt w:val="bullet"/>
+      <w:lvlText w:val=""/>
+      <w:lvlJc w:val="left"/>
+      <w:pPr>
+        <w:tabs>
+          <w:tab w:val="num" w:pos="3600"/>
+        </w:tabs>
+        <w:ind w:left="3600" w:hanging="360"/>
+      </w:pPr>
+      <w:rPr>
+        <w:rFonts w:ascii="Wingdings" w:hAnsi="Wingdings" w:hint="default"/>
+        <w:sz w:val="20"/>
+      </w:rPr>
+    </w:lvl>
+    <w:lvl w:ilvl="5" w:tentative="1">
+      <w:start w:val="1"/>
+      <w:numFmt w:val="bullet"/>
+      <w:lvlText w:val=""/>
+      <w:lvlJc w:val="left"/>
+      <w:pPr>
+        <w:tabs>
+          <w:tab w:val="num" w:pos="4320"/>
+        </w:tabs>
+        <w:ind w:left="4320" w:hanging="360"/>
+      </w:pPr>
+      <w:rPr>
+        <w:rFonts w:ascii="Wingdings" w:hAnsi="Wingdings" w:hint="default"/>
+        <w:sz w:val="20"/>
+      </w:rPr>
+    </w:lvl>
+    <w:lvl w:ilvl="6" w:tentative="1">
+      <w:start w:val="1"/>
+      <w:numFmt w:val="bullet"/>
+      <w:lvlText w:val=""/>
+      <w:lvlJc w:val="left"/>
+      <w:pPr>
+        <w:tabs>
+          <w:tab w:val="num" w:pos="5040"/>
+        </w:tabs>
+        <w:ind w:left="5040" w:hanging="360"/>
+      </w:pPr>
+      <w:rPr>
+        <w:rFonts w:ascii="Wingdings" w:hAnsi="Wingdings" w:hint="default"/>
+        <w:sz w:val="20"/>
+      </w:rPr>
+    </w:lvl>
+    <w:lvl w:ilvl="7" w:tentative="1">
+      <w:start w:val="1"/>
+      <w:numFmt w:val="bullet"/>
+      <w:lvlText w:val=""/>
+      <w:lvlJc w:val="left"/>
+      <w:pPr>
+        <w:tabs>
+          <w:tab w:val="num" w:pos="5760"/>
+        </w:tabs>
+        <w:ind w:left="5760" w:hanging="360"/>
+      </w:pPr>
+      <w:rPr>
+        <w:rFonts w:ascii="Wingdings" w:hAnsi="Wingdings" w:hint="default"/>
+        <w:sz w:val="20"/>
+      </w:rPr>
+    </w:lvl>
+    <w:lvl w:ilvl="8" w:tentative="1">
+      <w:start w:val="1"/>
+      <w:numFmt w:val="bullet"/>
+      <w:lvlText w:val=""/>
+      <w:lvlJc w:val="left"/>
+      <w:pPr>
+        <w:tabs>
+          <w:tab w:val="num" w:pos="6480"/>
+        </w:tabs>
+        <w:ind w:left="6480" w:hanging="360"/>
+      </w:pPr>
+      <w:rPr>
+        <w:rFonts w:ascii="Wingdings" w:hAnsi="Wingdings" w:hint="default"/>
+        <w:sz w:val="20"/>
+      </w:rPr>
+    </w:lvl>
+  </w:abstractNum>
   <w:num w:numId="1" w16cid:durableId="552445">
-    <w:abstractNumId w:val="16"/>
+    <w:abstractNumId w:val="24"/>
   </w:num>
   <w:num w:numId="2" w16cid:durableId="475494614">
-    <w:abstractNumId w:val="13"/>
+    <w:abstractNumId w:val="20"/>
   </w:num>
   <w:num w:numId="3" w16cid:durableId="2067020453">
     <w:abstractNumId w:val="2"/>
   </w:num>
   <w:num w:numId="4" w16cid:durableId="349307443">
-    <w:abstractNumId w:val="3"/>
+    <w:abstractNumId w:val="4"/>
   </w:num>
   <w:num w:numId="5" w16cid:durableId="943270390">
     <w:abstractNumId w:val="0"/>
   </w:num>
   <w:num w:numId="6" w16cid:durableId="311302232">
-    <w:abstractNumId w:val="4"/>
+    <w:abstractNumId w:val="5"/>
   </w:num>
   <w:num w:numId="7" w16cid:durableId="272053720">
-    <w:abstractNumId w:val="9"/>
+    <w:abstractNumId w:val="13"/>
   </w:num>
   <w:num w:numId="8" w16cid:durableId="1278178692">
-    <w:abstractNumId w:val="15"/>
+    <w:abstractNumId w:val="23"/>
   </w:num>
   <w:num w:numId="9" w16cid:durableId="1252084485">
-    <w:abstractNumId w:val="7"/>
+    <w:abstractNumId w:val="10"/>
   </w:num>
   <w:num w:numId="10" w16cid:durableId="1823766918">
-    <w:abstractNumId w:val="14"/>
+    <w:abstractNumId w:val="21"/>
   </w:num>
   <w:num w:numId="11" w16cid:durableId="1393381789">
-    <w:abstractNumId w:val="19"/>
+    <w:abstractNumId w:val="28"/>
   </w:num>
   <w:num w:numId="12" w16cid:durableId="939223594">
-    <w:abstractNumId w:val="10"/>
+    <w:abstractNumId w:val="16"/>
   </w:num>
   <w:num w:numId="13" w16cid:durableId="188229113">
+    <w:abstractNumId w:val="8"/>
+  </w:num>
+  <w:num w:numId="14" w16cid:durableId="1127236780">
+    <w:abstractNumId w:val="18"/>
+  </w:num>
+  <w:num w:numId="15" w16cid:durableId="1653412433">
+    <w:abstractNumId w:val="25"/>
+  </w:num>
+  <w:num w:numId="16" w16cid:durableId="405811109">
     <w:abstractNumId w:val="6"/>
   </w:num>
-  <w:num w:numId="14" w16cid:durableId="1127236780">
-    <w:abstractNumId w:val="11"/>
-  </w:num>
-  <w:num w:numId="15" w16cid:durableId="1653412433">
-    <w:abstractNumId w:val="17"/>
-  </w:num>
-  <w:num w:numId="16" w16cid:durableId="405811109">
-    <w:abstractNumId w:val="5"/>
-  </w:num>
   <w:num w:numId="17" w16cid:durableId="2114743152">
-    <w:abstractNumId w:val="20"/>
+    <w:abstractNumId w:val="30"/>
   </w:num>
   <w:num w:numId="18" w16cid:durableId="1525709194">
-    <w:abstractNumId w:val="18"/>
+    <w:abstractNumId w:val="26"/>
   </w:num>
   <w:num w:numId="19" w16cid:durableId="602956017">
-    <w:abstractNumId w:val="12"/>
+    <w:abstractNumId w:val="19"/>
   </w:num>
   <w:num w:numId="20" w16cid:durableId="1912426848">
     <w:abstractNumId w:val="1"/>
   </w:num>
   <w:num w:numId="21" w16cid:durableId="75443166">
-    <w:abstractNumId w:val="8"/>
+    <w:abstractNumId w:val="11"/>
+  </w:num>
+  <w:num w:numId="22" w16cid:durableId="1109810878">
+    <w:abstractNumId w:val="9"/>
+  </w:num>
+  <w:num w:numId="23" w16cid:durableId="2054887344">
+    <w:abstractNumId w:val="31"/>
+  </w:num>
+  <w:num w:numId="24" w16cid:durableId="920407623">
+    <w:abstractNumId w:val="32"/>
+  </w:num>
+  <w:num w:numId="25" w16cid:durableId="528110414">
+    <w:abstractNumId w:val="17"/>
+  </w:num>
+  <w:num w:numId="26" w16cid:durableId="509948873">
+    <w:abstractNumId w:val="7"/>
+  </w:num>
+  <w:num w:numId="27" w16cid:durableId="674573483">
+    <w:abstractNumId w:val="27"/>
+  </w:num>
+  <w:num w:numId="28" w16cid:durableId="2028864522">
+    <w:abstractNumId w:val="22"/>
+  </w:num>
+  <w:num w:numId="29" w16cid:durableId="1912344145">
+    <w:abstractNumId w:val="12"/>
+  </w:num>
+  <w:num w:numId="30" w16cid:durableId="577373497">
+    <w:abstractNumId w:val="29"/>
+  </w:num>
+  <w:num w:numId="31" w16cid:durableId="511116057">
+    <w:abstractNumId w:val="14"/>
+  </w:num>
+  <w:num w:numId="32" w16cid:durableId="499925900">
+    <w:abstractNumId w:val="3"/>
+  </w:num>
+  <w:num w:numId="33" w16cid:durableId="1433934197">
+    <w:abstractNumId w:val="15"/>
   </w:num>
 </w:numbering>
 </file>

</xml_diff>